<commit_message>
requerimientos funcionales, MER, Diagramas de flujo
</commit_message>
<xml_diff>
--- a/Documentos/SRS/SRS.docx
+++ b/Documentos/SRS/SRS.docx
@@ -1005,6 +1005,93 @@
                 <w:rFonts w:ascii="Times New Roman" w:hAnsi="Times New Roman" w:cs="Times New Roman"/>
               </w:rPr>
               <w:t>Johan Calderón Perdomo</w:t>
+            </w:r>
+          </w:p>
+        </w:tc>
+      </w:tr>
+      <w:tr>
+        <w:trPr>
+          <w:trHeight w:val="1439"/>
+        </w:trPr>
+        <w:tc>
+          <w:tcPr>
+            <w:tcW w:w="1335" w:type="dxa"/>
+            <w:vAlign w:val="center"/>
+          </w:tcPr>
+          <w:p>
+            <w:pPr>
+              <w:widowControl w:val="0"/>
+              <w:rPr>
+                <w:rFonts w:ascii="Times New Roman" w:hAnsi="Times New Roman" w:cs="Times New Roman"/>
+              </w:rPr>
+            </w:pPr>
+            <w:r>
+              <w:rPr>
+                <w:rFonts w:ascii="Times New Roman" w:hAnsi="Times New Roman" w:cs="Times New Roman"/>
+              </w:rPr>
+              <w:t>24/05/2024</w:t>
+            </w:r>
+          </w:p>
+        </w:tc>
+        <w:tc>
+          <w:tcPr>
+            <w:tcW w:w="960" w:type="dxa"/>
+            <w:vAlign w:val="center"/>
+          </w:tcPr>
+          <w:p>
+            <w:pPr>
+              <w:widowControl w:val="0"/>
+              <w:rPr>
+                <w:rFonts w:ascii="Times New Roman" w:hAnsi="Times New Roman" w:cs="Times New Roman"/>
+              </w:rPr>
+            </w:pPr>
+            <w:r>
+              <w:rPr>
+                <w:rFonts w:ascii="Times New Roman" w:hAnsi="Times New Roman" w:cs="Times New Roman"/>
+              </w:rPr>
+              <w:t>N°4</w:t>
+            </w:r>
+          </w:p>
+        </w:tc>
+        <w:tc>
+          <w:tcPr>
+            <w:tcW w:w="3630" w:type="dxa"/>
+            <w:vAlign w:val="center"/>
+          </w:tcPr>
+          <w:p>
+            <w:pPr>
+              <w:widowControl w:val="0"/>
+              <w:jc w:val="center"/>
+              <w:rPr>
+                <w:rFonts w:ascii="Times New Roman" w:hAnsi="Times New Roman" w:cs="Times New Roman"/>
+              </w:rPr>
+            </w:pPr>
+            <w:r>
+              <w:rPr>
+                <w:rFonts w:ascii="Times New Roman" w:hAnsi="Times New Roman" w:cs="Times New Roman"/>
+              </w:rPr>
+              <w:t xml:space="preserve">Johan Calderón Perdomo </w:t>
+            </w:r>
+          </w:p>
+        </w:tc>
+        <w:tc>
+          <w:tcPr>
+            <w:tcW w:w="2760" w:type="dxa"/>
+            <w:vAlign w:val="center"/>
+          </w:tcPr>
+          <w:p>
+            <w:pPr>
+              <w:widowControl w:val="0"/>
+              <w:jc w:val="center"/>
+              <w:rPr>
+                <w:rFonts w:ascii="Times New Roman" w:hAnsi="Times New Roman" w:cs="Times New Roman"/>
+              </w:rPr>
+            </w:pPr>
+            <w:r>
+              <w:rPr>
+                <w:rFonts w:ascii="Times New Roman" w:hAnsi="Times New Roman" w:cs="Times New Roman"/>
+              </w:rPr>
+              <w:t xml:space="preserve">Johan Calderón Perdomo </w:t>
             </w:r>
           </w:p>
         </w:tc>
@@ -3058,7 +3145,7 @@
             <w:rPr>
               <w:rFonts w:ascii="Times New Roman" w:hAnsi="Times New Roman" w:cs="Times New Roman"/>
             </w:rPr>
-            <w:t>4</w:t>
+            <w:t>6</w:t>
           </w:r>
           <w:hyperlink w:anchor="_heading=h.2p2csry" w:history="1"/>
         </w:p>
@@ -3146,13 +3233,7 @@
             <w:rPr>
               <w:rFonts w:ascii="Times New Roman" w:hAnsi="Times New Roman" w:cs="Times New Roman"/>
             </w:rPr>
-            <w:t>3</w:t>
-          </w:r>
-          <w:r>
-            <w:rPr>
-              <w:rFonts w:ascii="Times New Roman" w:hAnsi="Times New Roman" w:cs="Times New Roman"/>
-            </w:rPr>
-            <w:t>8</w:t>
+            <w:t>40</w:t>
           </w:r>
           <w:hyperlink w:anchor="_heading=h.147n2zr" w:history="1"/>
         </w:p>
@@ -3240,13 +3321,7 @@
             <w:rPr>
               <w:rFonts w:ascii="Times New Roman" w:hAnsi="Times New Roman" w:cs="Times New Roman"/>
             </w:rPr>
-            <w:t>3</w:t>
-          </w:r>
-          <w:r>
-            <w:rPr>
-              <w:rFonts w:ascii="Times New Roman" w:hAnsi="Times New Roman" w:cs="Times New Roman"/>
-            </w:rPr>
-            <w:t>8</w:t>
+            <w:t>40</w:t>
           </w:r>
           <w:hyperlink w:anchor="_heading=h.3o7alnk" w:history="1"/>
         </w:p>
@@ -3334,13 +3409,13 @@
             <w:rPr>
               <w:rFonts w:ascii="Times New Roman" w:hAnsi="Times New Roman" w:cs="Times New Roman"/>
             </w:rPr>
-            <w:t>3</w:t>
+            <w:t>4</w:t>
           </w:r>
           <w:r>
             <w:rPr>
               <w:rFonts w:ascii="Times New Roman" w:hAnsi="Times New Roman" w:cs="Times New Roman"/>
             </w:rPr>
-            <w:t>8</w:t>
+            <w:t>1</w:t>
           </w:r>
           <w:hyperlink w:anchor="_heading=h.23ckvvd" w:history="1"/>
         </w:p>
@@ -20851,7 +20926,6 @@
           <w:between w:val="nil"/>
         </w:pBdr>
         <w:spacing w:before="280" w:after="80"/>
-        <w:ind w:left="720"/>
         <w:rPr>
           <w:b/>
           <w:color w:val="000000"/>
@@ -21470,6 +21544,2584 @@
         </w:rPr>
       </w:pPr>
     </w:p>
+    <w:tbl>
+      <w:tblPr>
+        <w:tblStyle w:val="Tabladecuadrcula3"/>
+        <w:tblpPr w:leftFromText="141" w:rightFromText="141" w:vertAnchor="text" w:horzAnchor="margin" w:tblpY="344"/>
+        <w:tblW w:w="8784" w:type="dxa"/>
+        <w:tblLayout w:type="fixed"/>
+        <w:tblLook w:val="0400" w:firstRow="0" w:lastRow="0" w:firstColumn="0" w:lastColumn="0" w:noHBand="0" w:noVBand="1"/>
+      </w:tblPr>
+      <w:tblGrid>
+        <w:gridCol w:w="3256"/>
+        <w:gridCol w:w="2409"/>
+        <w:gridCol w:w="3119"/>
+      </w:tblGrid>
+      <w:tr>
+        <w:trPr>
+          <w:cnfStyle w:val="000000100000" w:firstRow="0" w:lastRow="0" w:firstColumn="0" w:lastColumn="0" w:oddVBand="0" w:evenVBand="0" w:oddHBand="1" w:evenHBand="0" w:firstRowFirstColumn="0" w:firstRowLastColumn="0" w:lastRowFirstColumn="0" w:lastRowLastColumn="0"/>
+          <w:trHeight w:val="850"/>
+        </w:trPr>
+        <w:tc>
+          <w:tcPr>
+            <w:tcW w:w="5665" w:type="dxa"/>
+            <w:gridSpan w:val="2"/>
+          </w:tcPr>
+          <w:p>
+            <w:pPr>
+              <w:tabs>
+                <w:tab w:val="left" w:pos="3675"/>
+              </w:tabs>
+              <w:rPr>
+                <w:rFonts w:ascii="Times New Roman" w:eastAsia="Calibri" w:hAnsi="Times New Roman" w:cs="Times New Roman"/>
+                <w:bCs/>
+                <w:sz w:val="22"/>
+                <w:szCs w:val="22"/>
+              </w:rPr>
+            </w:pPr>
+            <w:r>
+              <w:rPr>
+                <w:rFonts w:ascii="Times New Roman" w:eastAsia="Calibri" w:hAnsi="Times New Roman" w:cs="Times New Roman"/>
+                <w:bCs/>
+                <w:sz w:val="22"/>
+                <w:szCs w:val="22"/>
+              </w:rPr>
+              <w:t xml:space="preserve">Identificador: </w:t>
+            </w:r>
+          </w:p>
+          <w:p>
+            <w:pPr>
+              <w:tabs>
+                <w:tab w:val="left" w:pos="3675"/>
+              </w:tabs>
+              <w:rPr>
+                <w:rFonts w:ascii="Times New Roman" w:eastAsia="Calibri" w:hAnsi="Times New Roman" w:cs="Times New Roman"/>
+                <w:bCs/>
+                <w:sz w:val="22"/>
+                <w:szCs w:val="22"/>
+              </w:rPr>
+            </w:pPr>
+            <w:r>
+              <w:rPr>
+                <w:rFonts w:ascii="Times New Roman" w:eastAsia="Calibri" w:hAnsi="Times New Roman" w:cs="Times New Roman"/>
+                <w:bCs/>
+                <w:sz w:val="22"/>
+                <w:szCs w:val="22"/>
+              </w:rPr>
+              <w:t>RF01</w:t>
+            </w:r>
+            <w:r>
+              <w:rPr>
+                <w:rFonts w:ascii="Times New Roman" w:eastAsia="Calibri" w:hAnsi="Times New Roman" w:cs="Times New Roman"/>
+                <w:bCs/>
+                <w:sz w:val="22"/>
+                <w:szCs w:val="22"/>
+              </w:rPr>
+              <w:t>3</w:t>
+            </w:r>
+          </w:p>
+        </w:tc>
+        <w:tc>
+          <w:tcPr>
+            <w:tcW w:w="3119" w:type="dxa"/>
+          </w:tcPr>
+          <w:p>
+            <w:pPr>
+              <w:rPr>
+                <w:rFonts w:ascii="Times New Roman" w:eastAsia="Calibri" w:hAnsi="Times New Roman" w:cs="Times New Roman"/>
+                <w:bCs/>
+                <w:sz w:val="22"/>
+                <w:szCs w:val="22"/>
+              </w:rPr>
+            </w:pPr>
+            <w:r>
+              <w:rPr>
+                <w:rFonts w:ascii="Times New Roman" w:eastAsia="Calibri" w:hAnsi="Times New Roman" w:cs="Times New Roman"/>
+                <w:bCs/>
+                <w:sz w:val="22"/>
+                <w:szCs w:val="22"/>
+              </w:rPr>
+              <w:t xml:space="preserve">Nombre: </w:t>
+            </w:r>
+          </w:p>
+          <w:p>
+            <w:pPr>
+              <w:rPr>
+                <w:rFonts w:ascii="Times New Roman" w:hAnsi="Times New Roman" w:cs="Times New Roman"/>
+                <w:bCs/>
+                <w:sz w:val="22"/>
+                <w:szCs w:val="22"/>
+              </w:rPr>
+            </w:pPr>
+            <w:r>
+              <w:rPr>
+                <w:rFonts w:ascii="Times New Roman" w:hAnsi="Times New Roman" w:cs="Times New Roman"/>
+                <w:bCs/>
+                <w:sz w:val="22"/>
+                <w:szCs w:val="22"/>
+              </w:rPr>
+              <w:t>Gestión de Ciudad</w:t>
+            </w:r>
+          </w:p>
+        </w:tc>
+      </w:tr>
+      <w:tr>
+        <w:trPr>
+          <w:trHeight w:val="692"/>
+        </w:trPr>
+        <w:tc>
+          <w:tcPr>
+            <w:tcW w:w="3256" w:type="dxa"/>
+          </w:tcPr>
+          <w:p>
+            <w:pPr>
+              <w:rPr>
+                <w:rFonts w:ascii="Times New Roman" w:eastAsia="Calibri" w:hAnsi="Times New Roman" w:cs="Times New Roman"/>
+                <w:bCs/>
+                <w:sz w:val="22"/>
+                <w:szCs w:val="22"/>
+              </w:rPr>
+            </w:pPr>
+            <w:r>
+              <w:rPr>
+                <w:rFonts w:ascii="Times New Roman" w:eastAsia="Calibri" w:hAnsi="Times New Roman" w:cs="Times New Roman"/>
+                <w:bCs/>
+                <w:sz w:val="22"/>
+                <w:szCs w:val="22"/>
+              </w:rPr>
+              <w:t>Tipo:</w:t>
+            </w:r>
+          </w:p>
+          <w:p>
+            <w:pPr>
+              <w:rPr>
+                <w:rFonts w:ascii="Times New Roman" w:eastAsia="Calibri" w:hAnsi="Times New Roman" w:cs="Times New Roman"/>
+                <w:bCs/>
+                <w:sz w:val="22"/>
+                <w:szCs w:val="22"/>
+              </w:rPr>
+            </w:pPr>
+            <w:r>
+              <w:rPr>
+                <w:rFonts w:ascii="Times New Roman" w:eastAsia="Calibri" w:hAnsi="Times New Roman" w:cs="Times New Roman"/>
+                <w:bCs/>
+                <w:sz w:val="22"/>
+                <w:szCs w:val="22"/>
+              </w:rPr>
+              <w:t>Requerimiento funcional</w:t>
+            </w:r>
+          </w:p>
+        </w:tc>
+        <w:tc>
+          <w:tcPr>
+            <w:tcW w:w="5528" w:type="dxa"/>
+            <w:gridSpan w:val="2"/>
+          </w:tcPr>
+          <w:p>
+            <w:pPr>
+              <w:rPr>
+                <w:rFonts w:ascii="Times New Roman" w:eastAsia="Calibri" w:hAnsi="Times New Roman" w:cs="Times New Roman"/>
+                <w:bCs/>
+                <w:sz w:val="22"/>
+                <w:szCs w:val="22"/>
+              </w:rPr>
+            </w:pPr>
+            <w:r>
+              <w:rPr>
+                <w:rFonts w:ascii="Times New Roman" w:eastAsia="Calibri" w:hAnsi="Times New Roman" w:cs="Times New Roman"/>
+                <w:bCs/>
+                <w:sz w:val="22"/>
+                <w:szCs w:val="22"/>
+              </w:rPr>
+              <w:t>Requerimiento que lo utiliza o especializ</w:t>
+            </w:r>
+            <w:r>
+              <w:rPr>
+                <w:rFonts w:ascii="Times New Roman" w:eastAsia="Calibri" w:hAnsi="Times New Roman" w:cs="Times New Roman"/>
+                <w:bCs/>
+                <w:sz w:val="22"/>
+                <w:szCs w:val="22"/>
+              </w:rPr>
+              <w:t>a:</w:t>
+            </w:r>
+          </w:p>
+          <w:p>
+            <w:pPr>
+              <w:rPr>
+                <w:rFonts w:ascii="Times New Roman" w:eastAsia="Calibri" w:hAnsi="Times New Roman" w:cs="Times New Roman"/>
+                <w:bCs/>
+                <w:sz w:val="22"/>
+                <w:szCs w:val="22"/>
+              </w:rPr>
+            </w:pPr>
+            <w:r>
+              <w:rPr>
+                <w:rFonts w:ascii="Times New Roman" w:eastAsia="Calibri" w:hAnsi="Times New Roman" w:cs="Times New Roman"/>
+                <w:bCs/>
+                <w:sz w:val="22"/>
+                <w:szCs w:val="22"/>
+              </w:rPr>
+              <w:t xml:space="preserve">Ninguno </w:t>
+            </w:r>
+          </w:p>
+        </w:tc>
+      </w:tr>
+      <w:tr>
+        <w:trPr>
+          <w:cnfStyle w:val="000000100000" w:firstRow="0" w:lastRow="0" w:firstColumn="0" w:lastColumn="0" w:oddVBand="0" w:evenVBand="0" w:oddHBand="1" w:evenHBand="0" w:firstRowFirstColumn="0" w:firstRowLastColumn="0" w:lastRowFirstColumn="0" w:lastRowLastColumn="0"/>
+          <w:trHeight w:val="561"/>
+        </w:trPr>
+        <w:tc>
+          <w:tcPr>
+            <w:tcW w:w="3256" w:type="dxa"/>
+          </w:tcPr>
+          <w:p>
+            <w:pPr>
+              <w:rPr>
+                <w:rFonts w:ascii="Times New Roman" w:eastAsia="Calibri" w:hAnsi="Times New Roman" w:cs="Times New Roman"/>
+                <w:bCs/>
+                <w:sz w:val="22"/>
+                <w:szCs w:val="22"/>
+              </w:rPr>
+            </w:pPr>
+            <w:r>
+              <w:rPr>
+                <w:rFonts w:ascii="Times New Roman" w:eastAsia="Calibri" w:hAnsi="Times New Roman" w:cs="Times New Roman"/>
+                <w:bCs/>
+                <w:sz w:val="22"/>
+                <w:szCs w:val="22"/>
+              </w:rPr>
+              <w:t>Prioridad de desarrollo</w:t>
+            </w:r>
+            <w:r>
+              <w:rPr>
+                <w:rFonts w:ascii="Times New Roman" w:eastAsia="Calibri" w:hAnsi="Times New Roman" w:cs="Times New Roman"/>
+                <w:bCs/>
+                <w:sz w:val="22"/>
+                <w:szCs w:val="22"/>
+              </w:rPr>
+              <w:t>:</w:t>
+            </w:r>
+          </w:p>
+          <w:p>
+            <w:pPr>
+              <w:rPr>
+                <w:rFonts w:ascii="Times New Roman" w:eastAsia="Calibri" w:hAnsi="Times New Roman" w:cs="Times New Roman"/>
+                <w:bCs/>
+                <w:sz w:val="22"/>
+                <w:szCs w:val="22"/>
+              </w:rPr>
+            </w:pPr>
+            <w:r>
+              <w:rPr>
+                <w:rFonts w:ascii="Times New Roman" w:eastAsia="Calibri" w:hAnsi="Times New Roman" w:cs="Times New Roman"/>
+                <w:bCs/>
+                <w:sz w:val="22"/>
+                <w:szCs w:val="22"/>
+              </w:rPr>
+              <w:t>Alta</w:t>
+            </w:r>
+          </w:p>
+        </w:tc>
+        <w:tc>
+          <w:tcPr>
+            <w:tcW w:w="5528" w:type="dxa"/>
+            <w:gridSpan w:val="2"/>
+          </w:tcPr>
+          <w:p>
+            <w:pPr>
+              <w:rPr>
+                <w:rFonts w:ascii="Times New Roman" w:eastAsia="Calibri" w:hAnsi="Times New Roman" w:cs="Times New Roman"/>
+                <w:bCs/>
+                <w:sz w:val="22"/>
+                <w:szCs w:val="22"/>
+              </w:rPr>
+            </w:pPr>
+            <w:r>
+              <w:rPr>
+                <w:rFonts w:ascii="Times New Roman" w:eastAsia="Calibri" w:hAnsi="Times New Roman" w:cs="Times New Roman"/>
+                <w:bCs/>
+                <w:sz w:val="22"/>
+                <w:szCs w:val="22"/>
+              </w:rPr>
+              <w:t>Documento de visualización asociado:</w:t>
+            </w:r>
+          </w:p>
+          <w:p>
+            <w:pPr>
+              <w:spacing w:line="259" w:lineRule="auto"/>
+              <w:ind w:left="720"/>
+              <w:rPr>
+                <w:rFonts w:ascii="Times New Roman" w:eastAsia="Calibri" w:hAnsi="Times New Roman" w:cs="Times New Roman"/>
+                <w:bCs/>
+                <w:sz w:val="22"/>
+                <w:szCs w:val="22"/>
+              </w:rPr>
+            </w:pPr>
+            <w:r>
+              <w:rPr>
+                <w:rFonts w:ascii="Times New Roman" w:eastAsia="Calibri" w:hAnsi="Times New Roman" w:cs="Times New Roman"/>
+                <w:bCs/>
+                <w:sz w:val="22"/>
+                <w:szCs w:val="22"/>
+              </w:rPr>
+              <w:t xml:space="preserve"> </w:t>
+            </w:r>
+            <w:r>
+              <w:rPr>
+                <w:rFonts w:ascii="Times New Roman" w:eastAsia="Calibri" w:hAnsi="Times New Roman" w:cs="Times New Roman"/>
+                <w:bCs/>
+                <w:sz w:val="22"/>
+                <w:szCs w:val="22"/>
+              </w:rPr>
+              <w:t xml:space="preserve">Ninguno </w:t>
+            </w:r>
+          </w:p>
+        </w:tc>
+      </w:tr>
+      <w:tr>
+        <w:trPr>
+          <w:trHeight w:val="697"/>
+        </w:trPr>
+        <w:tc>
+          <w:tcPr>
+            <w:tcW w:w="3256" w:type="dxa"/>
+          </w:tcPr>
+          <w:p>
+            <w:pPr>
+              <w:rPr>
+                <w:rFonts w:ascii="Times New Roman" w:eastAsia="Calibri" w:hAnsi="Times New Roman" w:cs="Times New Roman"/>
+                <w:bCs/>
+                <w:sz w:val="22"/>
+                <w:szCs w:val="22"/>
+              </w:rPr>
+            </w:pPr>
+            <w:r>
+              <w:rPr>
+                <w:rFonts w:ascii="Times New Roman" w:eastAsia="Calibri" w:hAnsi="Times New Roman" w:cs="Times New Roman"/>
+                <w:bCs/>
+                <w:sz w:val="22"/>
+                <w:szCs w:val="22"/>
+              </w:rPr>
+              <w:t>Entrada:</w:t>
+            </w:r>
+          </w:p>
+          <w:p>
+            <w:pPr>
+              <w:rPr>
+                <w:rFonts w:ascii="Times New Roman" w:eastAsia="Calibri" w:hAnsi="Times New Roman" w:cs="Times New Roman"/>
+                <w:bCs/>
+                <w:sz w:val="22"/>
+                <w:szCs w:val="22"/>
+              </w:rPr>
+            </w:pPr>
+            <w:r>
+              <w:rPr>
+                <w:rFonts w:ascii="Times New Roman" w:eastAsia="Calibri" w:hAnsi="Times New Roman" w:cs="Times New Roman"/>
+                <w:bCs/>
+                <w:sz w:val="22"/>
+                <w:szCs w:val="22"/>
+              </w:rPr>
+              <w:t>Nombre de la ciudad</w:t>
+            </w:r>
+          </w:p>
+          <w:p>
+            <w:pPr>
+              <w:rPr>
+                <w:rFonts w:ascii="Times New Roman" w:eastAsia="Calibri" w:hAnsi="Times New Roman" w:cs="Times New Roman"/>
+                <w:bCs/>
+                <w:sz w:val="22"/>
+                <w:szCs w:val="22"/>
+              </w:rPr>
+            </w:pPr>
+            <w:r>
+              <w:rPr>
+                <w:rFonts w:ascii="Times New Roman" w:eastAsia="Calibri" w:hAnsi="Times New Roman" w:cs="Times New Roman"/>
+                <w:bCs/>
+                <w:sz w:val="22"/>
+                <w:szCs w:val="22"/>
+              </w:rPr>
+              <w:t>Código postal</w:t>
+            </w:r>
+          </w:p>
+          <w:p>
+            <w:pPr>
+              <w:rPr>
+                <w:rFonts w:ascii="Times New Roman" w:eastAsia="Calibri" w:hAnsi="Times New Roman" w:cs="Times New Roman"/>
+                <w:bCs/>
+                <w:sz w:val="22"/>
+                <w:szCs w:val="22"/>
+              </w:rPr>
+            </w:pPr>
+            <w:r>
+              <w:rPr>
+                <w:rFonts w:ascii="Times New Roman" w:eastAsia="Calibri" w:hAnsi="Times New Roman" w:cs="Times New Roman"/>
+                <w:bCs/>
+                <w:sz w:val="22"/>
+                <w:szCs w:val="22"/>
+              </w:rPr>
+              <w:t>Departamento asociado</w:t>
+            </w:r>
+          </w:p>
+        </w:tc>
+        <w:tc>
+          <w:tcPr>
+            <w:tcW w:w="5528" w:type="dxa"/>
+            <w:gridSpan w:val="2"/>
+          </w:tcPr>
+          <w:p>
+            <w:pPr>
+              <w:rPr>
+                <w:rFonts w:ascii="Times New Roman" w:eastAsia="Calibri" w:hAnsi="Times New Roman" w:cs="Times New Roman"/>
+                <w:bCs/>
+                <w:sz w:val="22"/>
+                <w:szCs w:val="22"/>
+              </w:rPr>
+            </w:pPr>
+            <w:r>
+              <w:rPr>
+                <w:rFonts w:ascii="Times New Roman" w:eastAsia="Calibri" w:hAnsi="Times New Roman" w:cs="Times New Roman"/>
+                <w:bCs/>
+                <w:sz w:val="22"/>
+                <w:szCs w:val="22"/>
+              </w:rPr>
+              <w:t>Salida:</w:t>
+            </w:r>
+          </w:p>
+          <w:p>
+            <w:pPr>
+              <w:rPr>
+                <w:rFonts w:ascii="Times New Roman" w:eastAsia="Calibri" w:hAnsi="Times New Roman" w:cs="Times New Roman"/>
+                <w:bCs/>
+                <w:sz w:val="22"/>
+                <w:szCs w:val="22"/>
+              </w:rPr>
+            </w:pPr>
+            <w:r>
+              <w:rPr>
+                <w:rFonts w:ascii="Times New Roman" w:eastAsia="Calibri" w:hAnsi="Times New Roman" w:cs="Times New Roman"/>
+                <w:bCs/>
+                <w:sz w:val="22"/>
+                <w:szCs w:val="22"/>
+              </w:rPr>
+              <w:t>Confirmación de registro de la ciudad exitoso</w:t>
+            </w:r>
+          </w:p>
+        </w:tc>
+      </w:tr>
+      <w:tr>
+        <w:trPr>
+          <w:cnfStyle w:val="000000100000" w:firstRow="0" w:lastRow="0" w:firstColumn="0" w:lastColumn="0" w:oddVBand="0" w:evenVBand="0" w:oddHBand="1" w:evenHBand="0" w:firstRowFirstColumn="0" w:firstRowLastColumn="0" w:lastRowFirstColumn="0" w:lastRowLastColumn="0"/>
+          <w:trHeight w:val="722"/>
+        </w:trPr>
+        <w:tc>
+          <w:tcPr>
+            <w:tcW w:w="8784" w:type="dxa"/>
+            <w:gridSpan w:val="3"/>
+          </w:tcPr>
+          <w:p>
+            <w:pPr>
+              <w:rPr>
+                <w:rFonts w:ascii="Times New Roman" w:eastAsia="Calibri" w:hAnsi="Times New Roman" w:cs="Times New Roman"/>
+                <w:bCs/>
+                <w:sz w:val="22"/>
+                <w:szCs w:val="22"/>
+              </w:rPr>
+            </w:pPr>
+            <w:r>
+              <w:rPr>
+                <w:rFonts w:ascii="Times New Roman" w:eastAsia="Calibri" w:hAnsi="Times New Roman" w:cs="Times New Roman"/>
+                <w:bCs/>
+                <w:sz w:val="22"/>
+                <w:szCs w:val="22"/>
+              </w:rPr>
+              <w:t>Descripción:</w:t>
+            </w:r>
+            <w:r>
+              <w:rPr>
+                <w:rFonts w:ascii="Times New Roman" w:eastAsia="Calibri" w:hAnsi="Times New Roman" w:cs="Times New Roman"/>
+                <w:bCs/>
+                <w:sz w:val="22"/>
+                <w:szCs w:val="22"/>
+              </w:rPr>
+              <w:t xml:space="preserve"> </w:t>
+            </w:r>
+          </w:p>
+          <w:p>
+            <w:pPr>
+              <w:spacing w:line="259" w:lineRule="auto"/>
+              <w:rPr>
+                <w:rFonts w:ascii="Times New Roman" w:eastAsia="Calibri" w:hAnsi="Times New Roman" w:cs="Times New Roman"/>
+                <w:bCs/>
+                <w:sz w:val="22"/>
+                <w:szCs w:val="22"/>
+              </w:rPr>
+            </w:pPr>
+            <w:r>
+              <w:rPr>
+                <w:rFonts w:ascii="Times New Roman" w:eastAsia="Calibri" w:hAnsi="Times New Roman" w:cs="Times New Roman"/>
+                <w:bCs/>
+                <w:sz w:val="22"/>
+                <w:szCs w:val="22"/>
+              </w:rPr>
+              <w:t>El sistema debe permitir registrar y gestionar información sobre las ciudades, incluyendo nombre, código postal y departamento asociado.</w:t>
+            </w:r>
+          </w:p>
+        </w:tc>
+      </w:tr>
+      <w:tr>
+        <w:trPr>
+          <w:trHeight w:val="578"/>
+        </w:trPr>
+        <w:tc>
+          <w:tcPr>
+            <w:tcW w:w="8784" w:type="dxa"/>
+            <w:gridSpan w:val="3"/>
+          </w:tcPr>
+          <w:p>
+            <w:pPr>
+              <w:rPr>
+                <w:rFonts w:ascii="Times New Roman" w:eastAsia="Calibri" w:hAnsi="Times New Roman" w:cs="Times New Roman"/>
+                <w:bCs/>
+                <w:sz w:val="22"/>
+                <w:szCs w:val="22"/>
+              </w:rPr>
+            </w:pPr>
+            <w:r>
+              <w:rPr>
+                <w:rFonts w:ascii="Times New Roman" w:eastAsia="Calibri" w:hAnsi="Times New Roman" w:cs="Times New Roman"/>
+                <w:bCs/>
+                <w:sz w:val="22"/>
+                <w:szCs w:val="22"/>
+              </w:rPr>
+              <w:t>Manejo de situaciones anormales:</w:t>
+            </w:r>
+          </w:p>
+          <w:p>
+            <w:pPr>
+              <w:spacing w:after="160" w:line="259" w:lineRule="auto"/>
+              <w:rPr>
+                <w:rFonts w:ascii="Times New Roman" w:eastAsia="Calibri" w:hAnsi="Times New Roman" w:cs="Times New Roman"/>
+                <w:bCs/>
+                <w:sz w:val="22"/>
+                <w:szCs w:val="22"/>
+              </w:rPr>
+            </w:pPr>
+            <w:r>
+              <w:rPr>
+                <w:rFonts w:ascii="Times New Roman" w:eastAsia="Calibri" w:hAnsi="Times New Roman" w:cs="Times New Roman"/>
+                <w:bCs/>
+                <w:sz w:val="22"/>
+                <w:szCs w:val="22"/>
+              </w:rPr>
+              <w:t>El sistema debe manejar errores de desconexión y proporcionar un mensaje apropiado.</w:t>
+            </w:r>
+          </w:p>
+        </w:tc>
+      </w:tr>
+      <w:tr>
+        <w:trPr>
+          <w:cnfStyle w:val="000000100000" w:firstRow="0" w:lastRow="0" w:firstColumn="0" w:lastColumn="0" w:oddVBand="0" w:evenVBand="0" w:oddHBand="1" w:evenHBand="0" w:firstRowFirstColumn="0" w:firstRowLastColumn="0" w:lastRowFirstColumn="0" w:lastRowLastColumn="0"/>
+          <w:trHeight w:val="701"/>
+        </w:trPr>
+        <w:tc>
+          <w:tcPr>
+            <w:tcW w:w="8784" w:type="dxa"/>
+            <w:gridSpan w:val="3"/>
+          </w:tcPr>
+          <w:p>
+            <w:pPr>
+              <w:rPr>
+                <w:rFonts w:ascii="Times New Roman" w:eastAsia="Calibri" w:hAnsi="Times New Roman" w:cs="Times New Roman"/>
+                <w:bCs/>
+                <w:sz w:val="22"/>
+                <w:szCs w:val="22"/>
+              </w:rPr>
+            </w:pPr>
+            <w:r>
+              <w:rPr>
+                <w:rFonts w:ascii="Times New Roman" w:eastAsia="Calibri" w:hAnsi="Times New Roman" w:cs="Times New Roman"/>
+                <w:bCs/>
+                <w:sz w:val="22"/>
+                <w:szCs w:val="22"/>
+              </w:rPr>
+              <w:t>Criterios de aceptación:</w:t>
+            </w:r>
+          </w:p>
+          <w:p>
+            <w:pPr>
+              <w:rPr>
+                <w:rFonts w:ascii="Times New Roman" w:eastAsia="Calibri" w:hAnsi="Times New Roman" w:cs="Times New Roman"/>
+                <w:bCs/>
+                <w:sz w:val="22"/>
+                <w:szCs w:val="22"/>
+              </w:rPr>
+            </w:pPr>
+            <w:r>
+              <w:rPr>
+                <w:rFonts w:ascii="Times New Roman" w:eastAsia="Calibri" w:hAnsi="Times New Roman" w:cs="Times New Roman"/>
+                <w:bCs/>
+                <w:sz w:val="22"/>
+                <w:szCs w:val="22"/>
+              </w:rPr>
+              <w:t>El sistema debe permitir registrar y gestionar información sobre las ciudades, incluyendo nombre, código postal y departamento asociado.</w:t>
+            </w:r>
+          </w:p>
+        </w:tc>
+      </w:tr>
+    </w:tbl>
+    <w:p>
+      <w:pPr>
+        <w:keepNext/>
+        <w:keepLines/>
+        <w:pBdr>
+          <w:top w:val="nil"/>
+          <w:left w:val="nil"/>
+          <w:bottom w:val="nil"/>
+          <w:right w:val="nil"/>
+          <w:between w:val="nil"/>
+        </w:pBdr>
+        <w:spacing w:before="280" w:after="80"/>
+        <w:ind w:left="720"/>
+        <w:rPr>
+          <w:b/>
+          <w:color w:val="000000"/>
+          <w:sz w:val="28"/>
+          <w:szCs w:val="28"/>
+        </w:rPr>
+      </w:pPr>
+    </w:p>
+    <w:tbl>
+      <w:tblPr>
+        <w:tblStyle w:val="Tabladecuadrcula3"/>
+        <w:tblpPr w:leftFromText="141" w:rightFromText="141" w:vertAnchor="text" w:horzAnchor="margin" w:tblpY="344"/>
+        <w:tblW w:w="8784" w:type="dxa"/>
+        <w:tblLayout w:type="fixed"/>
+        <w:tblLook w:val="0400" w:firstRow="0" w:lastRow="0" w:firstColumn="0" w:lastColumn="0" w:noHBand="0" w:noVBand="1"/>
+      </w:tblPr>
+      <w:tblGrid>
+        <w:gridCol w:w="3256"/>
+        <w:gridCol w:w="2409"/>
+        <w:gridCol w:w="3119"/>
+      </w:tblGrid>
+      <w:tr>
+        <w:trPr>
+          <w:cnfStyle w:val="000000100000" w:firstRow="0" w:lastRow="0" w:firstColumn="0" w:lastColumn="0" w:oddVBand="0" w:evenVBand="0" w:oddHBand="1" w:evenHBand="0" w:firstRowFirstColumn="0" w:firstRowLastColumn="0" w:lastRowFirstColumn="0" w:lastRowLastColumn="0"/>
+          <w:trHeight w:val="850"/>
+        </w:trPr>
+        <w:tc>
+          <w:tcPr>
+            <w:tcW w:w="5665" w:type="dxa"/>
+            <w:gridSpan w:val="2"/>
+          </w:tcPr>
+          <w:p>
+            <w:pPr>
+              <w:tabs>
+                <w:tab w:val="left" w:pos="3675"/>
+              </w:tabs>
+              <w:rPr>
+                <w:rFonts w:ascii="Times New Roman" w:eastAsia="Calibri" w:hAnsi="Times New Roman" w:cs="Times New Roman"/>
+                <w:bCs/>
+                <w:sz w:val="22"/>
+                <w:szCs w:val="22"/>
+              </w:rPr>
+            </w:pPr>
+            <w:r>
+              <w:rPr>
+                <w:rFonts w:ascii="Times New Roman" w:eastAsia="Calibri" w:hAnsi="Times New Roman" w:cs="Times New Roman"/>
+                <w:bCs/>
+                <w:sz w:val="22"/>
+                <w:szCs w:val="22"/>
+              </w:rPr>
+              <w:t xml:space="preserve">Identificador: </w:t>
+            </w:r>
+          </w:p>
+          <w:p>
+            <w:pPr>
+              <w:tabs>
+                <w:tab w:val="left" w:pos="3675"/>
+              </w:tabs>
+              <w:rPr>
+                <w:rFonts w:ascii="Times New Roman" w:eastAsia="Calibri" w:hAnsi="Times New Roman" w:cs="Times New Roman"/>
+                <w:bCs/>
+                <w:sz w:val="22"/>
+                <w:szCs w:val="22"/>
+              </w:rPr>
+            </w:pPr>
+            <w:r>
+              <w:rPr>
+                <w:rFonts w:ascii="Times New Roman" w:eastAsia="Calibri" w:hAnsi="Times New Roman" w:cs="Times New Roman"/>
+                <w:bCs/>
+                <w:sz w:val="22"/>
+                <w:szCs w:val="22"/>
+              </w:rPr>
+              <w:t>RF01</w:t>
+            </w:r>
+            <w:r>
+              <w:rPr>
+                <w:rFonts w:ascii="Times New Roman" w:eastAsia="Calibri" w:hAnsi="Times New Roman" w:cs="Times New Roman"/>
+                <w:bCs/>
+                <w:sz w:val="22"/>
+                <w:szCs w:val="22"/>
+              </w:rPr>
+              <w:t>4</w:t>
+            </w:r>
+          </w:p>
+        </w:tc>
+        <w:tc>
+          <w:tcPr>
+            <w:tcW w:w="3119" w:type="dxa"/>
+          </w:tcPr>
+          <w:p>
+            <w:pPr>
+              <w:rPr>
+                <w:rFonts w:ascii="Times New Roman" w:eastAsia="Calibri" w:hAnsi="Times New Roman" w:cs="Times New Roman"/>
+                <w:bCs/>
+                <w:sz w:val="22"/>
+                <w:szCs w:val="22"/>
+              </w:rPr>
+            </w:pPr>
+            <w:r>
+              <w:rPr>
+                <w:rFonts w:ascii="Times New Roman" w:eastAsia="Calibri" w:hAnsi="Times New Roman" w:cs="Times New Roman"/>
+                <w:bCs/>
+                <w:sz w:val="22"/>
+                <w:szCs w:val="22"/>
+              </w:rPr>
+              <w:t xml:space="preserve">Nombre: </w:t>
+            </w:r>
+          </w:p>
+          <w:p>
+            <w:pPr>
+              <w:rPr>
+                <w:rFonts w:ascii="Times New Roman" w:hAnsi="Times New Roman" w:cs="Times New Roman"/>
+                <w:bCs/>
+                <w:sz w:val="22"/>
+                <w:szCs w:val="22"/>
+              </w:rPr>
+            </w:pPr>
+            <w:r>
+              <w:rPr>
+                <w:rFonts w:ascii="Times New Roman" w:hAnsi="Times New Roman" w:cs="Times New Roman"/>
+                <w:bCs/>
+                <w:sz w:val="22"/>
+                <w:szCs w:val="22"/>
+              </w:rPr>
+              <w:t>Gestión de Departamento</w:t>
+            </w:r>
+          </w:p>
+        </w:tc>
+      </w:tr>
+      <w:tr>
+        <w:trPr>
+          <w:trHeight w:val="692"/>
+        </w:trPr>
+        <w:tc>
+          <w:tcPr>
+            <w:tcW w:w="3256" w:type="dxa"/>
+          </w:tcPr>
+          <w:p>
+            <w:pPr>
+              <w:rPr>
+                <w:rFonts w:ascii="Times New Roman" w:eastAsia="Calibri" w:hAnsi="Times New Roman" w:cs="Times New Roman"/>
+                <w:bCs/>
+                <w:sz w:val="22"/>
+                <w:szCs w:val="22"/>
+              </w:rPr>
+            </w:pPr>
+            <w:r>
+              <w:rPr>
+                <w:rFonts w:ascii="Times New Roman" w:eastAsia="Calibri" w:hAnsi="Times New Roman" w:cs="Times New Roman"/>
+                <w:bCs/>
+                <w:sz w:val="22"/>
+                <w:szCs w:val="22"/>
+              </w:rPr>
+              <w:t>Tipo:</w:t>
+            </w:r>
+          </w:p>
+          <w:p>
+            <w:pPr>
+              <w:rPr>
+                <w:rFonts w:ascii="Times New Roman" w:eastAsia="Calibri" w:hAnsi="Times New Roman" w:cs="Times New Roman"/>
+                <w:bCs/>
+                <w:sz w:val="22"/>
+                <w:szCs w:val="22"/>
+              </w:rPr>
+            </w:pPr>
+            <w:r>
+              <w:rPr>
+                <w:rFonts w:ascii="Times New Roman" w:eastAsia="Calibri" w:hAnsi="Times New Roman" w:cs="Times New Roman"/>
+                <w:bCs/>
+                <w:sz w:val="22"/>
+                <w:szCs w:val="22"/>
+              </w:rPr>
+              <w:t>Requerimiento funcional</w:t>
+            </w:r>
+          </w:p>
+        </w:tc>
+        <w:tc>
+          <w:tcPr>
+            <w:tcW w:w="5528" w:type="dxa"/>
+            <w:gridSpan w:val="2"/>
+          </w:tcPr>
+          <w:p>
+            <w:pPr>
+              <w:rPr>
+                <w:rFonts w:ascii="Times New Roman" w:eastAsia="Calibri" w:hAnsi="Times New Roman" w:cs="Times New Roman"/>
+                <w:bCs/>
+                <w:sz w:val="22"/>
+                <w:szCs w:val="22"/>
+              </w:rPr>
+            </w:pPr>
+            <w:r>
+              <w:rPr>
+                <w:rFonts w:ascii="Times New Roman" w:eastAsia="Calibri" w:hAnsi="Times New Roman" w:cs="Times New Roman"/>
+                <w:bCs/>
+                <w:sz w:val="22"/>
+                <w:szCs w:val="22"/>
+              </w:rPr>
+              <w:t>Requerimiento que lo utiliza o especializ</w:t>
+            </w:r>
+            <w:r>
+              <w:rPr>
+                <w:rFonts w:ascii="Times New Roman" w:eastAsia="Calibri" w:hAnsi="Times New Roman" w:cs="Times New Roman"/>
+                <w:bCs/>
+                <w:sz w:val="22"/>
+                <w:szCs w:val="22"/>
+              </w:rPr>
+              <w:t>a:</w:t>
+            </w:r>
+          </w:p>
+          <w:p>
+            <w:pPr>
+              <w:rPr>
+                <w:rFonts w:ascii="Times New Roman" w:eastAsia="Calibri" w:hAnsi="Times New Roman" w:cs="Times New Roman"/>
+                <w:bCs/>
+                <w:sz w:val="22"/>
+                <w:szCs w:val="22"/>
+              </w:rPr>
+            </w:pPr>
+            <w:r>
+              <w:rPr>
+                <w:rFonts w:ascii="Times New Roman" w:eastAsia="Calibri" w:hAnsi="Times New Roman" w:cs="Times New Roman"/>
+                <w:bCs/>
+                <w:sz w:val="22"/>
+                <w:szCs w:val="22"/>
+              </w:rPr>
+              <w:t xml:space="preserve">Ninguno </w:t>
+            </w:r>
+          </w:p>
+        </w:tc>
+      </w:tr>
+      <w:tr>
+        <w:trPr>
+          <w:cnfStyle w:val="000000100000" w:firstRow="0" w:lastRow="0" w:firstColumn="0" w:lastColumn="0" w:oddVBand="0" w:evenVBand="0" w:oddHBand="1" w:evenHBand="0" w:firstRowFirstColumn="0" w:firstRowLastColumn="0" w:lastRowFirstColumn="0" w:lastRowLastColumn="0"/>
+          <w:trHeight w:val="561"/>
+        </w:trPr>
+        <w:tc>
+          <w:tcPr>
+            <w:tcW w:w="3256" w:type="dxa"/>
+          </w:tcPr>
+          <w:p>
+            <w:pPr>
+              <w:rPr>
+                <w:rFonts w:ascii="Times New Roman" w:eastAsia="Calibri" w:hAnsi="Times New Roman" w:cs="Times New Roman"/>
+                <w:bCs/>
+                <w:sz w:val="22"/>
+                <w:szCs w:val="22"/>
+              </w:rPr>
+            </w:pPr>
+            <w:r>
+              <w:rPr>
+                <w:rFonts w:ascii="Times New Roman" w:eastAsia="Calibri" w:hAnsi="Times New Roman" w:cs="Times New Roman"/>
+                <w:bCs/>
+                <w:sz w:val="22"/>
+                <w:szCs w:val="22"/>
+              </w:rPr>
+              <w:t>Prioridad de desarrollo</w:t>
+            </w:r>
+            <w:r>
+              <w:rPr>
+                <w:rFonts w:ascii="Times New Roman" w:eastAsia="Calibri" w:hAnsi="Times New Roman" w:cs="Times New Roman"/>
+                <w:bCs/>
+                <w:sz w:val="22"/>
+                <w:szCs w:val="22"/>
+              </w:rPr>
+              <w:t>:</w:t>
+            </w:r>
+          </w:p>
+          <w:p>
+            <w:pPr>
+              <w:rPr>
+                <w:rFonts w:ascii="Times New Roman" w:eastAsia="Calibri" w:hAnsi="Times New Roman" w:cs="Times New Roman"/>
+                <w:bCs/>
+                <w:sz w:val="22"/>
+                <w:szCs w:val="22"/>
+              </w:rPr>
+            </w:pPr>
+            <w:r>
+              <w:rPr>
+                <w:rFonts w:ascii="Times New Roman" w:eastAsia="Calibri" w:hAnsi="Times New Roman" w:cs="Times New Roman"/>
+                <w:bCs/>
+                <w:sz w:val="22"/>
+                <w:szCs w:val="22"/>
+              </w:rPr>
+              <w:t>Alta</w:t>
+            </w:r>
+          </w:p>
+        </w:tc>
+        <w:tc>
+          <w:tcPr>
+            <w:tcW w:w="5528" w:type="dxa"/>
+            <w:gridSpan w:val="2"/>
+          </w:tcPr>
+          <w:p>
+            <w:pPr>
+              <w:rPr>
+                <w:rFonts w:ascii="Times New Roman" w:eastAsia="Calibri" w:hAnsi="Times New Roman" w:cs="Times New Roman"/>
+                <w:bCs/>
+                <w:sz w:val="22"/>
+                <w:szCs w:val="22"/>
+              </w:rPr>
+            </w:pPr>
+            <w:r>
+              <w:rPr>
+                <w:rFonts w:ascii="Times New Roman" w:eastAsia="Calibri" w:hAnsi="Times New Roman" w:cs="Times New Roman"/>
+                <w:bCs/>
+                <w:sz w:val="22"/>
+                <w:szCs w:val="22"/>
+              </w:rPr>
+              <w:t>Documento de visualización asociado:</w:t>
+            </w:r>
+          </w:p>
+          <w:p>
+            <w:pPr>
+              <w:spacing w:line="259" w:lineRule="auto"/>
+              <w:ind w:left="720"/>
+              <w:rPr>
+                <w:rFonts w:ascii="Times New Roman" w:eastAsia="Calibri" w:hAnsi="Times New Roman" w:cs="Times New Roman"/>
+                <w:bCs/>
+                <w:sz w:val="22"/>
+                <w:szCs w:val="22"/>
+              </w:rPr>
+            </w:pPr>
+            <w:r>
+              <w:rPr>
+                <w:rFonts w:ascii="Times New Roman" w:eastAsia="Calibri" w:hAnsi="Times New Roman" w:cs="Times New Roman"/>
+                <w:bCs/>
+                <w:sz w:val="22"/>
+                <w:szCs w:val="22"/>
+              </w:rPr>
+              <w:t xml:space="preserve"> </w:t>
+            </w:r>
+            <w:r>
+              <w:rPr>
+                <w:rFonts w:ascii="Times New Roman" w:eastAsia="Calibri" w:hAnsi="Times New Roman" w:cs="Times New Roman"/>
+                <w:bCs/>
+                <w:sz w:val="22"/>
+                <w:szCs w:val="22"/>
+              </w:rPr>
+              <w:t xml:space="preserve">Ninguno </w:t>
+            </w:r>
+          </w:p>
+        </w:tc>
+      </w:tr>
+      <w:tr>
+        <w:trPr>
+          <w:trHeight w:val="697"/>
+        </w:trPr>
+        <w:tc>
+          <w:tcPr>
+            <w:tcW w:w="3256" w:type="dxa"/>
+          </w:tcPr>
+          <w:p>
+            <w:pPr>
+              <w:rPr>
+                <w:rFonts w:ascii="Times New Roman" w:eastAsia="Calibri" w:hAnsi="Times New Roman" w:cs="Times New Roman"/>
+                <w:bCs/>
+                <w:sz w:val="22"/>
+                <w:szCs w:val="22"/>
+              </w:rPr>
+            </w:pPr>
+            <w:r>
+              <w:rPr>
+                <w:rFonts w:ascii="Times New Roman" w:eastAsia="Calibri" w:hAnsi="Times New Roman" w:cs="Times New Roman"/>
+                <w:bCs/>
+                <w:sz w:val="22"/>
+                <w:szCs w:val="22"/>
+              </w:rPr>
+              <w:t>Entrada:</w:t>
+            </w:r>
+          </w:p>
+          <w:p>
+            <w:pPr>
+              <w:rPr>
+                <w:rFonts w:ascii="Times New Roman" w:eastAsia="Calibri" w:hAnsi="Times New Roman" w:cs="Times New Roman"/>
+                <w:bCs/>
+                <w:sz w:val="22"/>
+                <w:szCs w:val="22"/>
+              </w:rPr>
+            </w:pPr>
+            <w:r>
+              <w:rPr>
+                <w:rFonts w:ascii="Times New Roman" w:eastAsia="Calibri" w:hAnsi="Times New Roman" w:cs="Times New Roman"/>
+                <w:bCs/>
+                <w:sz w:val="22"/>
+                <w:szCs w:val="22"/>
+              </w:rPr>
+              <w:t>Nombre del departamento</w:t>
+            </w:r>
+          </w:p>
+          <w:p>
+            <w:pPr>
+              <w:rPr>
+                <w:rFonts w:ascii="Times New Roman" w:eastAsia="Calibri" w:hAnsi="Times New Roman" w:cs="Times New Roman"/>
+                <w:bCs/>
+                <w:sz w:val="22"/>
+                <w:szCs w:val="22"/>
+              </w:rPr>
+            </w:pPr>
+            <w:r>
+              <w:rPr>
+                <w:rFonts w:ascii="Times New Roman" w:eastAsia="Calibri" w:hAnsi="Times New Roman" w:cs="Times New Roman"/>
+                <w:bCs/>
+                <w:sz w:val="22"/>
+                <w:szCs w:val="22"/>
+              </w:rPr>
+              <w:t>País asociado</w:t>
+            </w:r>
+          </w:p>
+        </w:tc>
+        <w:tc>
+          <w:tcPr>
+            <w:tcW w:w="5528" w:type="dxa"/>
+            <w:gridSpan w:val="2"/>
+          </w:tcPr>
+          <w:p>
+            <w:pPr>
+              <w:rPr>
+                <w:rFonts w:ascii="Times New Roman" w:eastAsia="Calibri" w:hAnsi="Times New Roman" w:cs="Times New Roman"/>
+                <w:bCs/>
+                <w:sz w:val="22"/>
+                <w:szCs w:val="22"/>
+              </w:rPr>
+            </w:pPr>
+            <w:r>
+              <w:rPr>
+                <w:rFonts w:ascii="Times New Roman" w:eastAsia="Calibri" w:hAnsi="Times New Roman" w:cs="Times New Roman"/>
+                <w:bCs/>
+                <w:sz w:val="22"/>
+                <w:szCs w:val="22"/>
+              </w:rPr>
+              <w:t>Salida:</w:t>
+            </w:r>
+          </w:p>
+          <w:p>
+            <w:pPr>
+              <w:rPr>
+                <w:rFonts w:ascii="Times New Roman" w:eastAsia="Calibri" w:hAnsi="Times New Roman" w:cs="Times New Roman"/>
+                <w:bCs/>
+                <w:sz w:val="22"/>
+                <w:szCs w:val="22"/>
+              </w:rPr>
+            </w:pPr>
+            <w:r>
+              <w:rPr>
+                <w:rFonts w:ascii="Times New Roman" w:eastAsia="Calibri" w:hAnsi="Times New Roman" w:cs="Times New Roman"/>
+                <w:bCs/>
+                <w:sz w:val="22"/>
+                <w:szCs w:val="22"/>
+              </w:rPr>
+              <w:t>Confirmación de registro del departamento exitoso</w:t>
+            </w:r>
+          </w:p>
+        </w:tc>
+      </w:tr>
+      <w:tr>
+        <w:trPr>
+          <w:cnfStyle w:val="000000100000" w:firstRow="0" w:lastRow="0" w:firstColumn="0" w:lastColumn="0" w:oddVBand="0" w:evenVBand="0" w:oddHBand="1" w:evenHBand="0" w:firstRowFirstColumn="0" w:firstRowLastColumn="0" w:lastRowFirstColumn="0" w:lastRowLastColumn="0"/>
+          <w:trHeight w:val="722"/>
+        </w:trPr>
+        <w:tc>
+          <w:tcPr>
+            <w:tcW w:w="8784" w:type="dxa"/>
+            <w:gridSpan w:val="3"/>
+          </w:tcPr>
+          <w:p>
+            <w:pPr>
+              <w:rPr>
+                <w:rFonts w:ascii="Times New Roman" w:eastAsia="Calibri" w:hAnsi="Times New Roman" w:cs="Times New Roman"/>
+                <w:bCs/>
+                <w:sz w:val="22"/>
+                <w:szCs w:val="22"/>
+              </w:rPr>
+            </w:pPr>
+            <w:r>
+              <w:rPr>
+                <w:rFonts w:ascii="Times New Roman" w:eastAsia="Calibri" w:hAnsi="Times New Roman" w:cs="Times New Roman"/>
+                <w:bCs/>
+                <w:sz w:val="22"/>
+                <w:szCs w:val="22"/>
+              </w:rPr>
+              <w:t>Descripción:</w:t>
+            </w:r>
+            <w:r>
+              <w:rPr>
+                <w:rFonts w:ascii="Times New Roman" w:eastAsia="Calibri" w:hAnsi="Times New Roman" w:cs="Times New Roman"/>
+                <w:bCs/>
+                <w:sz w:val="22"/>
+                <w:szCs w:val="22"/>
+              </w:rPr>
+              <w:t xml:space="preserve"> </w:t>
+            </w:r>
+          </w:p>
+          <w:p>
+            <w:pPr>
+              <w:spacing w:line="259" w:lineRule="auto"/>
+              <w:rPr>
+                <w:rFonts w:ascii="Times New Roman" w:eastAsia="Calibri" w:hAnsi="Times New Roman" w:cs="Times New Roman"/>
+                <w:bCs/>
+                <w:sz w:val="22"/>
+                <w:szCs w:val="22"/>
+              </w:rPr>
+            </w:pPr>
+            <w:r>
+              <w:rPr>
+                <w:rFonts w:ascii="Times New Roman" w:eastAsia="Calibri" w:hAnsi="Times New Roman" w:cs="Times New Roman"/>
+                <w:bCs/>
+                <w:sz w:val="22"/>
+                <w:szCs w:val="22"/>
+              </w:rPr>
+              <w:t>El sistema debe permitir registrar y gestionar información sobre los departamentos, incluyendo nombre y país asociado.</w:t>
+            </w:r>
+          </w:p>
+        </w:tc>
+      </w:tr>
+      <w:tr>
+        <w:trPr>
+          <w:trHeight w:val="578"/>
+        </w:trPr>
+        <w:tc>
+          <w:tcPr>
+            <w:tcW w:w="8784" w:type="dxa"/>
+            <w:gridSpan w:val="3"/>
+          </w:tcPr>
+          <w:p>
+            <w:pPr>
+              <w:rPr>
+                <w:rFonts w:ascii="Times New Roman" w:eastAsia="Calibri" w:hAnsi="Times New Roman" w:cs="Times New Roman"/>
+                <w:bCs/>
+                <w:sz w:val="22"/>
+                <w:szCs w:val="22"/>
+              </w:rPr>
+            </w:pPr>
+            <w:r>
+              <w:rPr>
+                <w:rFonts w:ascii="Times New Roman" w:eastAsia="Calibri" w:hAnsi="Times New Roman" w:cs="Times New Roman"/>
+                <w:bCs/>
+                <w:sz w:val="22"/>
+                <w:szCs w:val="22"/>
+              </w:rPr>
+              <w:t>Manejo de situaciones anormales:</w:t>
+            </w:r>
+          </w:p>
+          <w:p>
+            <w:pPr>
+              <w:spacing w:after="160" w:line="259" w:lineRule="auto"/>
+              <w:rPr>
+                <w:rFonts w:ascii="Times New Roman" w:eastAsia="Calibri" w:hAnsi="Times New Roman" w:cs="Times New Roman"/>
+                <w:bCs/>
+                <w:sz w:val="22"/>
+                <w:szCs w:val="22"/>
+              </w:rPr>
+            </w:pPr>
+            <w:r>
+              <w:rPr>
+                <w:rFonts w:ascii="Times New Roman" w:eastAsia="Calibri" w:hAnsi="Times New Roman" w:cs="Times New Roman"/>
+                <w:bCs/>
+                <w:sz w:val="22"/>
+                <w:szCs w:val="22"/>
+              </w:rPr>
+              <w:t>El sistema debe manejar errores de desconexión y proporcionar un mensaje apropiado.</w:t>
+            </w:r>
+          </w:p>
+        </w:tc>
+      </w:tr>
+      <w:tr>
+        <w:trPr>
+          <w:cnfStyle w:val="000000100000" w:firstRow="0" w:lastRow="0" w:firstColumn="0" w:lastColumn="0" w:oddVBand="0" w:evenVBand="0" w:oddHBand="1" w:evenHBand="0" w:firstRowFirstColumn="0" w:firstRowLastColumn="0" w:lastRowFirstColumn="0" w:lastRowLastColumn="0"/>
+          <w:trHeight w:val="701"/>
+        </w:trPr>
+        <w:tc>
+          <w:tcPr>
+            <w:tcW w:w="8784" w:type="dxa"/>
+            <w:gridSpan w:val="3"/>
+          </w:tcPr>
+          <w:p>
+            <w:pPr>
+              <w:rPr>
+                <w:rFonts w:ascii="Times New Roman" w:eastAsia="Calibri" w:hAnsi="Times New Roman" w:cs="Times New Roman"/>
+                <w:bCs/>
+                <w:sz w:val="22"/>
+                <w:szCs w:val="22"/>
+              </w:rPr>
+            </w:pPr>
+            <w:r>
+              <w:rPr>
+                <w:rFonts w:ascii="Times New Roman" w:eastAsia="Calibri" w:hAnsi="Times New Roman" w:cs="Times New Roman"/>
+                <w:bCs/>
+                <w:sz w:val="22"/>
+                <w:szCs w:val="22"/>
+              </w:rPr>
+              <w:t>Criterios de aceptación:</w:t>
+            </w:r>
+          </w:p>
+          <w:p>
+            <w:pPr>
+              <w:rPr>
+                <w:rFonts w:ascii="Times New Roman" w:eastAsia="Calibri" w:hAnsi="Times New Roman" w:cs="Times New Roman"/>
+                <w:bCs/>
+                <w:sz w:val="22"/>
+                <w:szCs w:val="22"/>
+              </w:rPr>
+            </w:pPr>
+            <w:r>
+              <w:rPr>
+                <w:rFonts w:ascii="Times New Roman" w:eastAsia="Calibri" w:hAnsi="Times New Roman" w:cs="Times New Roman"/>
+                <w:bCs/>
+                <w:sz w:val="22"/>
+                <w:szCs w:val="22"/>
+              </w:rPr>
+              <w:t>Los usuarios pueden agregar, editar y eliminar registros de departamentos.</w:t>
+            </w:r>
+          </w:p>
+          <w:p>
+            <w:pPr>
+              <w:rPr>
+                <w:rFonts w:ascii="Times New Roman" w:eastAsia="Calibri" w:hAnsi="Times New Roman" w:cs="Times New Roman"/>
+                <w:bCs/>
+                <w:sz w:val="22"/>
+                <w:szCs w:val="22"/>
+              </w:rPr>
+            </w:pPr>
+            <w:r>
+              <w:rPr>
+                <w:rFonts w:ascii="Times New Roman" w:eastAsia="Calibri" w:hAnsi="Times New Roman" w:cs="Times New Roman"/>
+                <w:bCs/>
+                <w:sz w:val="22"/>
+                <w:szCs w:val="22"/>
+              </w:rPr>
+              <w:lastRenderedPageBreak/>
+              <w:t>La información del departamento se almacena correctamente y se muestra en las interfaces correspondientes.</w:t>
+            </w:r>
+          </w:p>
+        </w:tc>
+      </w:tr>
+    </w:tbl>
+    <w:p>
+      <w:pPr>
+        <w:keepNext/>
+        <w:keepLines/>
+        <w:pBdr>
+          <w:top w:val="nil"/>
+          <w:left w:val="nil"/>
+          <w:bottom w:val="nil"/>
+          <w:right w:val="nil"/>
+          <w:between w:val="nil"/>
+        </w:pBdr>
+        <w:spacing w:before="280" w:after="80"/>
+        <w:ind w:left="720"/>
+        <w:rPr>
+          <w:b/>
+          <w:color w:val="000000"/>
+          <w:sz w:val="28"/>
+          <w:szCs w:val="28"/>
+        </w:rPr>
+      </w:pPr>
+    </w:p>
+    <w:tbl>
+      <w:tblPr>
+        <w:tblStyle w:val="Tabladecuadrcula3"/>
+        <w:tblpPr w:leftFromText="141" w:rightFromText="141" w:vertAnchor="text" w:horzAnchor="margin" w:tblpY="344"/>
+        <w:tblW w:w="8784" w:type="dxa"/>
+        <w:tblLayout w:type="fixed"/>
+        <w:tblLook w:val="0400" w:firstRow="0" w:lastRow="0" w:firstColumn="0" w:lastColumn="0" w:noHBand="0" w:noVBand="1"/>
+      </w:tblPr>
+      <w:tblGrid>
+        <w:gridCol w:w="3256"/>
+        <w:gridCol w:w="2409"/>
+        <w:gridCol w:w="3119"/>
+      </w:tblGrid>
+      <w:tr>
+        <w:trPr>
+          <w:cnfStyle w:val="000000100000" w:firstRow="0" w:lastRow="0" w:firstColumn="0" w:lastColumn="0" w:oddVBand="0" w:evenVBand="0" w:oddHBand="1" w:evenHBand="0" w:firstRowFirstColumn="0" w:firstRowLastColumn="0" w:lastRowFirstColumn="0" w:lastRowLastColumn="0"/>
+          <w:trHeight w:val="850"/>
+        </w:trPr>
+        <w:tc>
+          <w:tcPr>
+            <w:tcW w:w="5665" w:type="dxa"/>
+            <w:gridSpan w:val="2"/>
+          </w:tcPr>
+          <w:p>
+            <w:pPr>
+              <w:tabs>
+                <w:tab w:val="left" w:pos="3675"/>
+              </w:tabs>
+              <w:rPr>
+                <w:rFonts w:ascii="Times New Roman" w:eastAsia="Calibri" w:hAnsi="Times New Roman" w:cs="Times New Roman"/>
+                <w:bCs/>
+                <w:sz w:val="22"/>
+                <w:szCs w:val="22"/>
+              </w:rPr>
+            </w:pPr>
+            <w:r>
+              <w:rPr>
+                <w:rFonts w:ascii="Times New Roman" w:eastAsia="Calibri" w:hAnsi="Times New Roman" w:cs="Times New Roman"/>
+                <w:bCs/>
+                <w:sz w:val="22"/>
+                <w:szCs w:val="22"/>
+              </w:rPr>
+              <w:t xml:space="preserve">Identificador: </w:t>
+            </w:r>
+          </w:p>
+          <w:p>
+            <w:pPr>
+              <w:tabs>
+                <w:tab w:val="left" w:pos="3675"/>
+              </w:tabs>
+              <w:rPr>
+                <w:rFonts w:ascii="Times New Roman" w:eastAsia="Calibri" w:hAnsi="Times New Roman" w:cs="Times New Roman"/>
+                <w:bCs/>
+                <w:sz w:val="22"/>
+                <w:szCs w:val="22"/>
+              </w:rPr>
+            </w:pPr>
+            <w:r>
+              <w:rPr>
+                <w:rFonts w:ascii="Times New Roman" w:eastAsia="Calibri" w:hAnsi="Times New Roman" w:cs="Times New Roman"/>
+                <w:bCs/>
+                <w:sz w:val="22"/>
+                <w:szCs w:val="22"/>
+              </w:rPr>
+              <w:t>RF01</w:t>
+            </w:r>
+            <w:r>
+              <w:rPr>
+                <w:rFonts w:ascii="Times New Roman" w:eastAsia="Calibri" w:hAnsi="Times New Roman" w:cs="Times New Roman"/>
+                <w:bCs/>
+                <w:sz w:val="22"/>
+                <w:szCs w:val="22"/>
+              </w:rPr>
+              <w:t>5</w:t>
+            </w:r>
+          </w:p>
+        </w:tc>
+        <w:tc>
+          <w:tcPr>
+            <w:tcW w:w="3119" w:type="dxa"/>
+          </w:tcPr>
+          <w:p>
+            <w:pPr>
+              <w:rPr>
+                <w:rFonts w:ascii="Times New Roman" w:eastAsia="Calibri" w:hAnsi="Times New Roman" w:cs="Times New Roman"/>
+                <w:bCs/>
+                <w:sz w:val="22"/>
+                <w:szCs w:val="22"/>
+              </w:rPr>
+            </w:pPr>
+            <w:r>
+              <w:rPr>
+                <w:rFonts w:ascii="Times New Roman" w:eastAsia="Calibri" w:hAnsi="Times New Roman" w:cs="Times New Roman"/>
+                <w:bCs/>
+                <w:sz w:val="22"/>
+                <w:szCs w:val="22"/>
+              </w:rPr>
+              <w:t xml:space="preserve">Nombre: </w:t>
+            </w:r>
+          </w:p>
+          <w:p>
+            <w:pPr>
+              <w:rPr>
+                <w:rFonts w:ascii="Times New Roman" w:hAnsi="Times New Roman" w:cs="Times New Roman"/>
+                <w:bCs/>
+                <w:sz w:val="22"/>
+                <w:szCs w:val="22"/>
+              </w:rPr>
+            </w:pPr>
+            <w:r>
+              <w:rPr>
+                <w:rFonts w:ascii="Times New Roman" w:hAnsi="Times New Roman" w:cs="Times New Roman"/>
+                <w:bCs/>
+                <w:sz w:val="22"/>
+                <w:szCs w:val="22"/>
+              </w:rPr>
+              <w:t>Gestión de País</w:t>
+            </w:r>
+          </w:p>
+        </w:tc>
+      </w:tr>
+      <w:tr>
+        <w:trPr>
+          <w:trHeight w:val="692"/>
+        </w:trPr>
+        <w:tc>
+          <w:tcPr>
+            <w:tcW w:w="3256" w:type="dxa"/>
+          </w:tcPr>
+          <w:p>
+            <w:pPr>
+              <w:rPr>
+                <w:rFonts w:ascii="Times New Roman" w:eastAsia="Calibri" w:hAnsi="Times New Roman" w:cs="Times New Roman"/>
+                <w:bCs/>
+                <w:sz w:val="22"/>
+                <w:szCs w:val="22"/>
+              </w:rPr>
+            </w:pPr>
+            <w:r>
+              <w:rPr>
+                <w:rFonts w:ascii="Times New Roman" w:eastAsia="Calibri" w:hAnsi="Times New Roman" w:cs="Times New Roman"/>
+                <w:bCs/>
+                <w:sz w:val="22"/>
+                <w:szCs w:val="22"/>
+              </w:rPr>
+              <w:t>Tipo:</w:t>
+            </w:r>
+          </w:p>
+          <w:p>
+            <w:pPr>
+              <w:rPr>
+                <w:rFonts w:ascii="Times New Roman" w:eastAsia="Calibri" w:hAnsi="Times New Roman" w:cs="Times New Roman"/>
+                <w:bCs/>
+                <w:sz w:val="22"/>
+                <w:szCs w:val="22"/>
+              </w:rPr>
+            </w:pPr>
+            <w:r>
+              <w:rPr>
+                <w:rFonts w:ascii="Times New Roman" w:eastAsia="Calibri" w:hAnsi="Times New Roman" w:cs="Times New Roman"/>
+                <w:bCs/>
+                <w:sz w:val="22"/>
+                <w:szCs w:val="22"/>
+              </w:rPr>
+              <w:t>Requerimiento funcional</w:t>
+            </w:r>
+          </w:p>
+        </w:tc>
+        <w:tc>
+          <w:tcPr>
+            <w:tcW w:w="5528" w:type="dxa"/>
+            <w:gridSpan w:val="2"/>
+          </w:tcPr>
+          <w:p>
+            <w:pPr>
+              <w:rPr>
+                <w:rFonts w:ascii="Times New Roman" w:eastAsia="Calibri" w:hAnsi="Times New Roman" w:cs="Times New Roman"/>
+                <w:bCs/>
+                <w:sz w:val="22"/>
+                <w:szCs w:val="22"/>
+              </w:rPr>
+            </w:pPr>
+            <w:r>
+              <w:rPr>
+                <w:rFonts w:ascii="Times New Roman" w:eastAsia="Calibri" w:hAnsi="Times New Roman" w:cs="Times New Roman"/>
+                <w:bCs/>
+                <w:sz w:val="22"/>
+                <w:szCs w:val="22"/>
+              </w:rPr>
+              <w:t>Requerimiento que lo utiliza o especializ</w:t>
+            </w:r>
+            <w:r>
+              <w:rPr>
+                <w:rFonts w:ascii="Times New Roman" w:eastAsia="Calibri" w:hAnsi="Times New Roman" w:cs="Times New Roman"/>
+                <w:bCs/>
+                <w:sz w:val="22"/>
+                <w:szCs w:val="22"/>
+              </w:rPr>
+              <w:t>a:</w:t>
+            </w:r>
+          </w:p>
+          <w:p>
+            <w:pPr>
+              <w:rPr>
+                <w:rFonts w:ascii="Times New Roman" w:eastAsia="Calibri" w:hAnsi="Times New Roman" w:cs="Times New Roman"/>
+                <w:bCs/>
+                <w:sz w:val="22"/>
+                <w:szCs w:val="22"/>
+              </w:rPr>
+            </w:pPr>
+            <w:r>
+              <w:rPr>
+                <w:rFonts w:ascii="Times New Roman" w:eastAsia="Calibri" w:hAnsi="Times New Roman" w:cs="Times New Roman"/>
+                <w:bCs/>
+                <w:sz w:val="22"/>
+                <w:szCs w:val="22"/>
+              </w:rPr>
+              <w:t xml:space="preserve">Ninguno </w:t>
+            </w:r>
+          </w:p>
+        </w:tc>
+      </w:tr>
+      <w:tr>
+        <w:trPr>
+          <w:cnfStyle w:val="000000100000" w:firstRow="0" w:lastRow="0" w:firstColumn="0" w:lastColumn="0" w:oddVBand="0" w:evenVBand="0" w:oddHBand="1" w:evenHBand="0" w:firstRowFirstColumn="0" w:firstRowLastColumn="0" w:lastRowFirstColumn="0" w:lastRowLastColumn="0"/>
+          <w:trHeight w:val="561"/>
+        </w:trPr>
+        <w:tc>
+          <w:tcPr>
+            <w:tcW w:w="3256" w:type="dxa"/>
+          </w:tcPr>
+          <w:p>
+            <w:pPr>
+              <w:rPr>
+                <w:rFonts w:ascii="Times New Roman" w:eastAsia="Calibri" w:hAnsi="Times New Roman" w:cs="Times New Roman"/>
+                <w:bCs/>
+                <w:sz w:val="22"/>
+                <w:szCs w:val="22"/>
+              </w:rPr>
+            </w:pPr>
+            <w:r>
+              <w:rPr>
+                <w:rFonts w:ascii="Times New Roman" w:eastAsia="Calibri" w:hAnsi="Times New Roman" w:cs="Times New Roman"/>
+                <w:bCs/>
+                <w:sz w:val="22"/>
+                <w:szCs w:val="22"/>
+              </w:rPr>
+              <w:t>Prioridad de desarrollo</w:t>
+            </w:r>
+            <w:r>
+              <w:rPr>
+                <w:rFonts w:ascii="Times New Roman" w:eastAsia="Calibri" w:hAnsi="Times New Roman" w:cs="Times New Roman"/>
+                <w:bCs/>
+                <w:sz w:val="22"/>
+                <w:szCs w:val="22"/>
+              </w:rPr>
+              <w:t>:</w:t>
+            </w:r>
+          </w:p>
+          <w:p>
+            <w:pPr>
+              <w:rPr>
+                <w:rFonts w:ascii="Times New Roman" w:eastAsia="Calibri" w:hAnsi="Times New Roman" w:cs="Times New Roman"/>
+                <w:bCs/>
+                <w:sz w:val="22"/>
+                <w:szCs w:val="22"/>
+              </w:rPr>
+            </w:pPr>
+            <w:r>
+              <w:rPr>
+                <w:rFonts w:ascii="Times New Roman" w:eastAsia="Calibri" w:hAnsi="Times New Roman" w:cs="Times New Roman"/>
+                <w:bCs/>
+                <w:sz w:val="22"/>
+                <w:szCs w:val="22"/>
+              </w:rPr>
+              <w:t>Alta</w:t>
+            </w:r>
+          </w:p>
+        </w:tc>
+        <w:tc>
+          <w:tcPr>
+            <w:tcW w:w="5528" w:type="dxa"/>
+            <w:gridSpan w:val="2"/>
+          </w:tcPr>
+          <w:p>
+            <w:pPr>
+              <w:rPr>
+                <w:rFonts w:ascii="Times New Roman" w:eastAsia="Calibri" w:hAnsi="Times New Roman" w:cs="Times New Roman"/>
+                <w:bCs/>
+                <w:sz w:val="22"/>
+                <w:szCs w:val="22"/>
+              </w:rPr>
+            </w:pPr>
+            <w:r>
+              <w:rPr>
+                <w:rFonts w:ascii="Times New Roman" w:eastAsia="Calibri" w:hAnsi="Times New Roman" w:cs="Times New Roman"/>
+                <w:bCs/>
+                <w:sz w:val="22"/>
+                <w:szCs w:val="22"/>
+              </w:rPr>
+              <w:t>Documento de visualización asociado:</w:t>
+            </w:r>
+          </w:p>
+          <w:p>
+            <w:pPr>
+              <w:spacing w:line="259" w:lineRule="auto"/>
+              <w:ind w:left="720"/>
+              <w:rPr>
+                <w:rFonts w:ascii="Times New Roman" w:eastAsia="Calibri" w:hAnsi="Times New Roman" w:cs="Times New Roman"/>
+                <w:bCs/>
+                <w:sz w:val="22"/>
+                <w:szCs w:val="22"/>
+              </w:rPr>
+            </w:pPr>
+            <w:r>
+              <w:rPr>
+                <w:rFonts w:ascii="Times New Roman" w:eastAsia="Calibri" w:hAnsi="Times New Roman" w:cs="Times New Roman"/>
+                <w:bCs/>
+                <w:sz w:val="22"/>
+                <w:szCs w:val="22"/>
+              </w:rPr>
+              <w:t xml:space="preserve"> </w:t>
+            </w:r>
+            <w:r>
+              <w:rPr>
+                <w:rFonts w:ascii="Times New Roman" w:eastAsia="Calibri" w:hAnsi="Times New Roman" w:cs="Times New Roman"/>
+                <w:bCs/>
+                <w:sz w:val="22"/>
+                <w:szCs w:val="22"/>
+              </w:rPr>
+              <w:t xml:space="preserve">Ninguno </w:t>
+            </w:r>
+          </w:p>
+        </w:tc>
+      </w:tr>
+      <w:tr>
+        <w:trPr>
+          <w:trHeight w:val="697"/>
+        </w:trPr>
+        <w:tc>
+          <w:tcPr>
+            <w:tcW w:w="3256" w:type="dxa"/>
+          </w:tcPr>
+          <w:p>
+            <w:pPr>
+              <w:rPr>
+                <w:rFonts w:ascii="Times New Roman" w:eastAsia="Calibri" w:hAnsi="Times New Roman" w:cs="Times New Roman"/>
+                <w:bCs/>
+                <w:sz w:val="22"/>
+                <w:szCs w:val="22"/>
+              </w:rPr>
+            </w:pPr>
+            <w:r>
+              <w:rPr>
+                <w:rFonts w:ascii="Times New Roman" w:eastAsia="Calibri" w:hAnsi="Times New Roman" w:cs="Times New Roman"/>
+                <w:bCs/>
+                <w:sz w:val="22"/>
+                <w:szCs w:val="22"/>
+              </w:rPr>
+              <w:t>Entrada:</w:t>
+            </w:r>
+          </w:p>
+          <w:p>
+            <w:pPr>
+              <w:rPr>
+                <w:rFonts w:ascii="Times New Roman" w:eastAsia="Calibri" w:hAnsi="Times New Roman" w:cs="Times New Roman"/>
+                <w:bCs/>
+                <w:sz w:val="22"/>
+                <w:szCs w:val="22"/>
+              </w:rPr>
+            </w:pPr>
+            <w:r>
+              <w:rPr>
+                <w:rFonts w:ascii="Times New Roman" w:eastAsia="Calibri" w:hAnsi="Times New Roman" w:cs="Times New Roman"/>
+                <w:bCs/>
+                <w:sz w:val="22"/>
+                <w:szCs w:val="22"/>
+              </w:rPr>
+              <w:t>Nombre del país</w:t>
+            </w:r>
+          </w:p>
+          <w:p>
+            <w:pPr>
+              <w:rPr>
+                <w:rFonts w:ascii="Times New Roman" w:eastAsia="Calibri" w:hAnsi="Times New Roman" w:cs="Times New Roman"/>
+                <w:bCs/>
+                <w:sz w:val="22"/>
+                <w:szCs w:val="22"/>
+              </w:rPr>
+            </w:pPr>
+            <w:r>
+              <w:rPr>
+                <w:rFonts w:ascii="Times New Roman" w:eastAsia="Calibri" w:hAnsi="Times New Roman" w:cs="Times New Roman"/>
+                <w:bCs/>
+                <w:sz w:val="22"/>
+                <w:szCs w:val="22"/>
+              </w:rPr>
+              <w:t>Código ISO</w:t>
+            </w:r>
+          </w:p>
+          <w:p>
+            <w:pPr>
+              <w:rPr>
+                <w:rFonts w:ascii="Times New Roman" w:eastAsia="Calibri" w:hAnsi="Times New Roman" w:cs="Times New Roman"/>
+                <w:bCs/>
+                <w:sz w:val="22"/>
+                <w:szCs w:val="22"/>
+              </w:rPr>
+            </w:pPr>
+            <w:r>
+              <w:rPr>
+                <w:rFonts w:ascii="Times New Roman" w:eastAsia="Calibri" w:hAnsi="Times New Roman" w:cs="Times New Roman"/>
+                <w:bCs/>
+                <w:sz w:val="22"/>
+                <w:szCs w:val="22"/>
+              </w:rPr>
+              <w:t>Continente asociado</w:t>
+            </w:r>
+          </w:p>
+        </w:tc>
+        <w:tc>
+          <w:tcPr>
+            <w:tcW w:w="5528" w:type="dxa"/>
+            <w:gridSpan w:val="2"/>
+          </w:tcPr>
+          <w:p>
+            <w:pPr>
+              <w:rPr>
+                <w:rFonts w:ascii="Times New Roman" w:eastAsia="Calibri" w:hAnsi="Times New Roman" w:cs="Times New Roman"/>
+                <w:bCs/>
+                <w:sz w:val="22"/>
+                <w:szCs w:val="22"/>
+              </w:rPr>
+            </w:pPr>
+            <w:r>
+              <w:rPr>
+                <w:rFonts w:ascii="Times New Roman" w:eastAsia="Calibri" w:hAnsi="Times New Roman" w:cs="Times New Roman"/>
+                <w:bCs/>
+                <w:sz w:val="22"/>
+                <w:szCs w:val="22"/>
+              </w:rPr>
+              <w:t>Salida:</w:t>
+            </w:r>
+          </w:p>
+          <w:p>
+            <w:pPr>
+              <w:rPr>
+                <w:rFonts w:ascii="Times New Roman" w:eastAsia="Calibri" w:hAnsi="Times New Roman" w:cs="Times New Roman"/>
+                <w:bCs/>
+                <w:sz w:val="22"/>
+                <w:szCs w:val="22"/>
+              </w:rPr>
+            </w:pPr>
+            <w:r>
+              <w:rPr>
+                <w:rFonts w:ascii="Times New Roman" w:eastAsia="Calibri" w:hAnsi="Times New Roman" w:cs="Times New Roman"/>
+                <w:bCs/>
+                <w:sz w:val="22"/>
+                <w:szCs w:val="22"/>
+              </w:rPr>
+              <w:t>Confirmación de registro del país exitoso</w:t>
+            </w:r>
+          </w:p>
+        </w:tc>
+      </w:tr>
+      <w:tr>
+        <w:trPr>
+          <w:cnfStyle w:val="000000100000" w:firstRow="0" w:lastRow="0" w:firstColumn="0" w:lastColumn="0" w:oddVBand="0" w:evenVBand="0" w:oddHBand="1" w:evenHBand="0" w:firstRowFirstColumn="0" w:firstRowLastColumn="0" w:lastRowFirstColumn="0" w:lastRowLastColumn="0"/>
+          <w:trHeight w:val="722"/>
+        </w:trPr>
+        <w:tc>
+          <w:tcPr>
+            <w:tcW w:w="8784" w:type="dxa"/>
+            <w:gridSpan w:val="3"/>
+          </w:tcPr>
+          <w:p>
+            <w:pPr>
+              <w:rPr>
+                <w:rFonts w:ascii="Times New Roman" w:eastAsia="Calibri" w:hAnsi="Times New Roman" w:cs="Times New Roman"/>
+                <w:bCs/>
+                <w:sz w:val="22"/>
+                <w:szCs w:val="22"/>
+              </w:rPr>
+            </w:pPr>
+            <w:r>
+              <w:rPr>
+                <w:rFonts w:ascii="Times New Roman" w:eastAsia="Calibri" w:hAnsi="Times New Roman" w:cs="Times New Roman"/>
+                <w:bCs/>
+                <w:sz w:val="22"/>
+                <w:szCs w:val="22"/>
+              </w:rPr>
+              <w:t>Descripción:</w:t>
+            </w:r>
+            <w:r>
+              <w:rPr>
+                <w:rFonts w:ascii="Times New Roman" w:eastAsia="Calibri" w:hAnsi="Times New Roman" w:cs="Times New Roman"/>
+                <w:bCs/>
+                <w:sz w:val="22"/>
+                <w:szCs w:val="22"/>
+              </w:rPr>
+              <w:t xml:space="preserve"> </w:t>
+            </w:r>
+          </w:p>
+          <w:p>
+            <w:pPr>
+              <w:spacing w:line="259" w:lineRule="auto"/>
+              <w:rPr>
+                <w:rFonts w:ascii="Times New Roman" w:eastAsia="Calibri" w:hAnsi="Times New Roman" w:cs="Times New Roman"/>
+                <w:bCs/>
+                <w:sz w:val="22"/>
+                <w:szCs w:val="22"/>
+              </w:rPr>
+            </w:pPr>
+            <w:r>
+              <w:rPr>
+                <w:rFonts w:ascii="Times New Roman" w:eastAsia="Calibri" w:hAnsi="Times New Roman" w:cs="Times New Roman"/>
+                <w:bCs/>
+                <w:sz w:val="22"/>
+                <w:szCs w:val="22"/>
+              </w:rPr>
+              <w:t>El sistema debe permitir registrar y gestionar información sobre los países, incluyendo nombre, código ISO y continente asociado.</w:t>
+            </w:r>
+          </w:p>
+        </w:tc>
+      </w:tr>
+      <w:tr>
+        <w:trPr>
+          <w:trHeight w:val="578"/>
+        </w:trPr>
+        <w:tc>
+          <w:tcPr>
+            <w:tcW w:w="8784" w:type="dxa"/>
+            <w:gridSpan w:val="3"/>
+          </w:tcPr>
+          <w:p>
+            <w:pPr>
+              <w:rPr>
+                <w:rFonts w:ascii="Times New Roman" w:eastAsia="Calibri" w:hAnsi="Times New Roman" w:cs="Times New Roman"/>
+                <w:bCs/>
+                <w:sz w:val="22"/>
+                <w:szCs w:val="22"/>
+              </w:rPr>
+            </w:pPr>
+            <w:r>
+              <w:rPr>
+                <w:rFonts w:ascii="Times New Roman" w:eastAsia="Calibri" w:hAnsi="Times New Roman" w:cs="Times New Roman"/>
+                <w:bCs/>
+                <w:sz w:val="22"/>
+                <w:szCs w:val="22"/>
+              </w:rPr>
+              <w:t>Manejo de situaciones anormales:</w:t>
+            </w:r>
+          </w:p>
+          <w:p>
+            <w:pPr>
+              <w:spacing w:after="160" w:line="259" w:lineRule="auto"/>
+              <w:rPr>
+                <w:rFonts w:ascii="Times New Roman" w:eastAsia="Calibri" w:hAnsi="Times New Roman" w:cs="Times New Roman"/>
+                <w:bCs/>
+                <w:sz w:val="22"/>
+                <w:szCs w:val="22"/>
+              </w:rPr>
+            </w:pPr>
+            <w:r>
+              <w:rPr>
+                <w:rFonts w:ascii="Times New Roman" w:eastAsia="Calibri" w:hAnsi="Times New Roman" w:cs="Times New Roman"/>
+                <w:bCs/>
+                <w:sz w:val="22"/>
+                <w:szCs w:val="22"/>
+              </w:rPr>
+              <w:t>El sistema debe manejar errores de desconexión y proporcionar un mensaje apropiado.</w:t>
+            </w:r>
+          </w:p>
+        </w:tc>
+      </w:tr>
+      <w:tr>
+        <w:trPr>
+          <w:cnfStyle w:val="000000100000" w:firstRow="0" w:lastRow="0" w:firstColumn="0" w:lastColumn="0" w:oddVBand="0" w:evenVBand="0" w:oddHBand="1" w:evenHBand="0" w:firstRowFirstColumn="0" w:firstRowLastColumn="0" w:lastRowFirstColumn="0" w:lastRowLastColumn="0"/>
+          <w:trHeight w:val="701"/>
+        </w:trPr>
+        <w:tc>
+          <w:tcPr>
+            <w:tcW w:w="8784" w:type="dxa"/>
+            <w:gridSpan w:val="3"/>
+          </w:tcPr>
+          <w:p>
+            <w:pPr>
+              <w:rPr>
+                <w:rFonts w:ascii="Times New Roman" w:eastAsia="Calibri" w:hAnsi="Times New Roman" w:cs="Times New Roman"/>
+                <w:bCs/>
+                <w:sz w:val="22"/>
+                <w:szCs w:val="22"/>
+              </w:rPr>
+            </w:pPr>
+            <w:r>
+              <w:rPr>
+                <w:rFonts w:ascii="Times New Roman" w:eastAsia="Calibri" w:hAnsi="Times New Roman" w:cs="Times New Roman"/>
+                <w:bCs/>
+                <w:sz w:val="22"/>
+                <w:szCs w:val="22"/>
+              </w:rPr>
+              <w:t>Criterios de aceptación:</w:t>
+            </w:r>
+          </w:p>
+          <w:p>
+            <w:pPr>
+              <w:rPr>
+                <w:rFonts w:ascii="Times New Roman" w:eastAsia="Calibri" w:hAnsi="Times New Roman" w:cs="Times New Roman"/>
+                <w:bCs/>
+                <w:sz w:val="22"/>
+                <w:szCs w:val="22"/>
+              </w:rPr>
+            </w:pPr>
+            <w:r>
+              <w:rPr>
+                <w:rFonts w:ascii="Times New Roman" w:eastAsia="Calibri" w:hAnsi="Times New Roman" w:cs="Times New Roman"/>
+                <w:bCs/>
+                <w:sz w:val="22"/>
+                <w:szCs w:val="22"/>
+              </w:rPr>
+              <w:t>Los usuarios pueden agregar, editar y eliminar registros de países.</w:t>
+            </w:r>
+          </w:p>
+          <w:p>
+            <w:pPr>
+              <w:rPr>
+                <w:rFonts w:ascii="Times New Roman" w:eastAsia="Calibri" w:hAnsi="Times New Roman" w:cs="Times New Roman"/>
+                <w:bCs/>
+                <w:sz w:val="22"/>
+                <w:szCs w:val="22"/>
+              </w:rPr>
+            </w:pPr>
+            <w:r>
+              <w:rPr>
+                <w:rFonts w:ascii="Times New Roman" w:eastAsia="Calibri" w:hAnsi="Times New Roman" w:cs="Times New Roman"/>
+                <w:bCs/>
+                <w:sz w:val="22"/>
+                <w:szCs w:val="22"/>
+              </w:rPr>
+              <w:t>La información del país se almacena correctamente y se muestra en las interfaces correspondientes.</w:t>
+            </w:r>
+          </w:p>
+        </w:tc>
+      </w:tr>
+    </w:tbl>
+    <w:p>
+      <w:pPr>
+        <w:keepNext/>
+        <w:keepLines/>
+        <w:pBdr>
+          <w:top w:val="nil"/>
+          <w:left w:val="nil"/>
+          <w:bottom w:val="nil"/>
+          <w:right w:val="nil"/>
+          <w:between w:val="nil"/>
+        </w:pBdr>
+        <w:spacing w:before="280" w:after="80"/>
+        <w:ind w:left="720"/>
+        <w:rPr>
+          <w:b/>
+          <w:color w:val="000000"/>
+          <w:sz w:val="28"/>
+          <w:szCs w:val="28"/>
+        </w:rPr>
+      </w:pPr>
+    </w:p>
+    <w:tbl>
+      <w:tblPr>
+        <w:tblStyle w:val="Tabladecuadrcula3"/>
+        <w:tblpPr w:leftFromText="141" w:rightFromText="141" w:vertAnchor="text" w:horzAnchor="margin" w:tblpY="344"/>
+        <w:tblW w:w="8784" w:type="dxa"/>
+        <w:tblLayout w:type="fixed"/>
+        <w:tblLook w:val="0400" w:firstRow="0" w:lastRow="0" w:firstColumn="0" w:lastColumn="0" w:noHBand="0" w:noVBand="1"/>
+      </w:tblPr>
+      <w:tblGrid>
+        <w:gridCol w:w="3256"/>
+        <w:gridCol w:w="2409"/>
+        <w:gridCol w:w="3119"/>
+      </w:tblGrid>
+      <w:tr>
+        <w:trPr>
+          <w:cnfStyle w:val="000000100000" w:firstRow="0" w:lastRow="0" w:firstColumn="0" w:lastColumn="0" w:oddVBand="0" w:evenVBand="0" w:oddHBand="1" w:evenHBand="0" w:firstRowFirstColumn="0" w:firstRowLastColumn="0" w:lastRowFirstColumn="0" w:lastRowLastColumn="0"/>
+          <w:trHeight w:val="850"/>
+        </w:trPr>
+        <w:tc>
+          <w:tcPr>
+            <w:tcW w:w="5665" w:type="dxa"/>
+            <w:gridSpan w:val="2"/>
+          </w:tcPr>
+          <w:p>
+            <w:pPr>
+              <w:tabs>
+                <w:tab w:val="left" w:pos="3675"/>
+              </w:tabs>
+              <w:rPr>
+                <w:rFonts w:ascii="Times New Roman" w:eastAsia="Calibri" w:hAnsi="Times New Roman" w:cs="Times New Roman"/>
+                <w:bCs/>
+                <w:sz w:val="22"/>
+                <w:szCs w:val="22"/>
+              </w:rPr>
+            </w:pPr>
+            <w:r>
+              <w:rPr>
+                <w:rFonts w:ascii="Times New Roman" w:eastAsia="Calibri" w:hAnsi="Times New Roman" w:cs="Times New Roman"/>
+                <w:bCs/>
+                <w:sz w:val="22"/>
+                <w:szCs w:val="22"/>
+              </w:rPr>
+              <w:t xml:space="preserve">Identificador: </w:t>
+            </w:r>
+          </w:p>
+          <w:p>
+            <w:pPr>
+              <w:tabs>
+                <w:tab w:val="left" w:pos="3675"/>
+              </w:tabs>
+              <w:rPr>
+                <w:rFonts w:ascii="Times New Roman" w:eastAsia="Calibri" w:hAnsi="Times New Roman" w:cs="Times New Roman"/>
+                <w:bCs/>
+                <w:sz w:val="22"/>
+                <w:szCs w:val="22"/>
+              </w:rPr>
+            </w:pPr>
+            <w:r>
+              <w:rPr>
+                <w:rFonts w:ascii="Times New Roman" w:eastAsia="Calibri" w:hAnsi="Times New Roman" w:cs="Times New Roman"/>
+                <w:bCs/>
+                <w:sz w:val="22"/>
+                <w:szCs w:val="22"/>
+              </w:rPr>
+              <w:t>RF01</w:t>
+            </w:r>
+            <w:r>
+              <w:rPr>
+                <w:rFonts w:ascii="Times New Roman" w:eastAsia="Calibri" w:hAnsi="Times New Roman" w:cs="Times New Roman"/>
+                <w:bCs/>
+                <w:sz w:val="22"/>
+                <w:szCs w:val="22"/>
+              </w:rPr>
+              <w:t>6</w:t>
+            </w:r>
+          </w:p>
+        </w:tc>
+        <w:tc>
+          <w:tcPr>
+            <w:tcW w:w="3119" w:type="dxa"/>
+          </w:tcPr>
+          <w:p>
+            <w:pPr>
+              <w:rPr>
+                <w:rFonts w:ascii="Times New Roman" w:eastAsia="Calibri" w:hAnsi="Times New Roman" w:cs="Times New Roman"/>
+                <w:bCs/>
+                <w:sz w:val="22"/>
+                <w:szCs w:val="22"/>
+              </w:rPr>
+            </w:pPr>
+            <w:r>
+              <w:rPr>
+                <w:rFonts w:ascii="Times New Roman" w:eastAsia="Calibri" w:hAnsi="Times New Roman" w:cs="Times New Roman"/>
+                <w:bCs/>
+                <w:sz w:val="22"/>
+                <w:szCs w:val="22"/>
+              </w:rPr>
+              <w:t xml:space="preserve">Nombre: </w:t>
+            </w:r>
+          </w:p>
+          <w:p>
+            <w:pPr>
+              <w:rPr>
+                <w:rFonts w:ascii="Times New Roman" w:hAnsi="Times New Roman" w:cs="Times New Roman"/>
+                <w:bCs/>
+                <w:sz w:val="22"/>
+                <w:szCs w:val="22"/>
+              </w:rPr>
+            </w:pPr>
+            <w:r>
+              <w:rPr>
+                <w:rFonts w:ascii="Times New Roman" w:hAnsi="Times New Roman" w:cs="Times New Roman"/>
+                <w:bCs/>
+                <w:sz w:val="22"/>
+                <w:szCs w:val="22"/>
+              </w:rPr>
+              <w:t>Gestión de Continente</w:t>
+            </w:r>
+          </w:p>
+        </w:tc>
+      </w:tr>
+      <w:tr>
+        <w:trPr>
+          <w:trHeight w:val="692"/>
+        </w:trPr>
+        <w:tc>
+          <w:tcPr>
+            <w:tcW w:w="3256" w:type="dxa"/>
+          </w:tcPr>
+          <w:p>
+            <w:pPr>
+              <w:rPr>
+                <w:rFonts w:ascii="Times New Roman" w:eastAsia="Calibri" w:hAnsi="Times New Roman" w:cs="Times New Roman"/>
+                <w:bCs/>
+                <w:sz w:val="22"/>
+                <w:szCs w:val="22"/>
+              </w:rPr>
+            </w:pPr>
+            <w:r>
+              <w:rPr>
+                <w:rFonts w:ascii="Times New Roman" w:eastAsia="Calibri" w:hAnsi="Times New Roman" w:cs="Times New Roman"/>
+                <w:bCs/>
+                <w:sz w:val="22"/>
+                <w:szCs w:val="22"/>
+              </w:rPr>
+              <w:t>Tipo:</w:t>
+            </w:r>
+          </w:p>
+          <w:p>
+            <w:pPr>
+              <w:rPr>
+                <w:rFonts w:ascii="Times New Roman" w:eastAsia="Calibri" w:hAnsi="Times New Roman" w:cs="Times New Roman"/>
+                <w:bCs/>
+                <w:sz w:val="22"/>
+                <w:szCs w:val="22"/>
+              </w:rPr>
+            </w:pPr>
+            <w:r>
+              <w:rPr>
+                <w:rFonts w:ascii="Times New Roman" w:eastAsia="Calibri" w:hAnsi="Times New Roman" w:cs="Times New Roman"/>
+                <w:bCs/>
+                <w:sz w:val="22"/>
+                <w:szCs w:val="22"/>
+              </w:rPr>
+              <w:t>Requerimiento funcional</w:t>
+            </w:r>
+          </w:p>
+        </w:tc>
+        <w:tc>
+          <w:tcPr>
+            <w:tcW w:w="5528" w:type="dxa"/>
+            <w:gridSpan w:val="2"/>
+          </w:tcPr>
+          <w:p>
+            <w:pPr>
+              <w:rPr>
+                <w:rFonts w:ascii="Times New Roman" w:eastAsia="Calibri" w:hAnsi="Times New Roman" w:cs="Times New Roman"/>
+                <w:bCs/>
+                <w:sz w:val="22"/>
+                <w:szCs w:val="22"/>
+              </w:rPr>
+            </w:pPr>
+            <w:r>
+              <w:rPr>
+                <w:rFonts w:ascii="Times New Roman" w:eastAsia="Calibri" w:hAnsi="Times New Roman" w:cs="Times New Roman"/>
+                <w:bCs/>
+                <w:sz w:val="22"/>
+                <w:szCs w:val="22"/>
+              </w:rPr>
+              <w:t>Requerimiento que lo utiliza o especializ</w:t>
+            </w:r>
+            <w:r>
+              <w:rPr>
+                <w:rFonts w:ascii="Times New Roman" w:eastAsia="Calibri" w:hAnsi="Times New Roman" w:cs="Times New Roman"/>
+                <w:bCs/>
+                <w:sz w:val="22"/>
+                <w:szCs w:val="22"/>
+              </w:rPr>
+              <w:t>a:</w:t>
+            </w:r>
+          </w:p>
+          <w:p>
+            <w:pPr>
+              <w:rPr>
+                <w:rFonts w:ascii="Times New Roman" w:eastAsia="Calibri" w:hAnsi="Times New Roman" w:cs="Times New Roman"/>
+                <w:bCs/>
+                <w:sz w:val="22"/>
+                <w:szCs w:val="22"/>
+              </w:rPr>
+            </w:pPr>
+            <w:r>
+              <w:rPr>
+                <w:rFonts w:ascii="Times New Roman" w:eastAsia="Calibri" w:hAnsi="Times New Roman" w:cs="Times New Roman"/>
+                <w:bCs/>
+                <w:sz w:val="22"/>
+                <w:szCs w:val="22"/>
+              </w:rPr>
+              <w:t xml:space="preserve">Ninguno </w:t>
+            </w:r>
+          </w:p>
+        </w:tc>
+      </w:tr>
+      <w:tr>
+        <w:trPr>
+          <w:cnfStyle w:val="000000100000" w:firstRow="0" w:lastRow="0" w:firstColumn="0" w:lastColumn="0" w:oddVBand="0" w:evenVBand="0" w:oddHBand="1" w:evenHBand="0" w:firstRowFirstColumn="0" w:firstRowLastColumn="0" w:lastRowFirstColumn="0" w:lastRowLastColumn="0"/>
+          <w:trHeight w:val="561"/>
+        </w:trPr>
+        <w:tc>
+          <w:tcPr>
+            <w:tcW w:w="3256" w:type="dxa"/>
+          </w:tcPr>
+          <w:p>
+            <w:pPr>
+              <w:rPr>
+                <w:rFonts w:ascii="Times New Roman" w:eastAsia="Calibri" w:hAnsi="Times New Roman" w:cs="Times New Roman"/>
+                <w:bCs/>
+                <w:sz w:val="22"/>
+                <w:szCs w:val="22"/>
+              </w:rPr>
+            </w:pPr>
+            <w:r>
+              <w:rPr>
+                <w:rFonts w:ascii="Times New Roman" w:eastAsia="Calibri" w:hAnsi="Times New Roman" w:cs="Times New Roman"/>
+                <w:bCs/>
+                <w:sz w:val="22"/>
+                <w:szCs w:val="22"/>
+              </w:rPr>
+              <w:t>Prioridad de desarrollo</w:t>
+            </w:r>
+            <w:r>
+              <w:rPr>
+                <w:rFonts w:ascii="Times New Roman" w:eastAsia="Calibri" w:hAnsi="Times New Roman" w:cs="Times New Roman"/>
+                <w:bCs/>
+                <w:sz w:val="22"/>
+                <w:szCs w:val="22"/>
+              </w:rPr>
+              <w:t>:</w:t>
+            </w:r>
+          </w:p>
+          <w:p>
+            <w:pPr>
+              <w:rPr>
+                <w:rFonts w:ascii="Times New Roman" w:eastAsia="Calibri" w:hAnsi="Times New Roman" w:cs="Times New Roman"/>
+                <w:bCs/>
+                <w:sz w:val="22"/>
+                <w:szCs w:val="22"/>
+              </w:rPr>
+            </w:pPr>
+            <w:r>
+              <w:rPr>
+                <w:rFonts w:ascii="Times New Roman" w:eastAsia="Calibri" w:hAnsi="Times New Roman" w:cs="Times New Roman"/>
+                <w:bCs/>
+                <w:sz w:val="22"/>
+                <w:szCs w:val="22"/>
+              </w:rPr>
+              <w:t>Alta</w:t>
+            </w:r>
+          </w:p>
+        </w:tc>
+        <w:tc>
+          <w:tcPr>
+            <w:tcW w:w="5528" w:type="dxa"/>
+            <w:gridSpan w:val="2"/>
+          </w:tcPr>
+          <w:p>
+            <w:pPr>
+              <w:rPr>
+                <w:rFonts w:ascii="Times New Roman" w:eastAsia="Calibri" w:hAnsi="Times New Roman" w:cs="Times New Roman"/>
+                <w:bCs/>
+                <w:sz w:val="22"/>
+                <w:szCs w:val="22"/>
+              </w:rPr>
+            </w:pPr>
+            <w:r>
+              <w:rPr>
+                <w:rFonts w:ascii="Times New Roman" w:eastAsia="Calibri" w:hAnsi="Times New Roman" w:cs="Times New Roman"/>
+                <w:bCs/>
+                <w:sz w:val="22"/>
+                <w:szCs w:val="22"/>
+              </w:rPr>
+              <w:t>Documento de visualización asociado:</w:t>
+            </w:r>
+          </w:p>
+          <w:p>
+            <w:pPr>
+              <w:spacing w:line="259" w:lineRule="auto"/>
+              <w:ind w:left="720"/>
+              <w:rPr>
+                <w:rFonts w:ascii="Times New Roman" w:eastAsia="Calibri" w:hAnsi="Times New Roman" w:cs="Times New Roman"/>
+                <w:bCs/>
+                <w:sz w:val="22"/>
+                <w:szCs w:val="22"/>
+              </w:rPr>
+            </w:pPr>
+            <w:r>
+              <w:rPr>
+                <w:rFonts w:ascii="Times New Roman" w:eastAsia="Calibri" w:hAnsi="Times New Roman" w:cs="Times New Roman"/>
+                <w:bCs/>
+                <w:sz w:val="22"/>
+                <w:szCs w:val="22"/>
+              </w:rPr>
+              <w:t xml:space="preserve"> </w:t>
+            </w:r>
+            <w:r>
+              <w:rPr>
+                <w:rFonts w:ascii="Times New Roman" w:eastAsia="Calibri" w:hAnsi="Times New Roman" w:cs="Times New Roman"/>
+                <w:bCs/>
+                <w:sz w:val="22"/>
+                <w:szCs w:val="22"/>
+              </w:rPr>
+              <w:t xml:space="preserve">Ninguno </w:t>
+            </w:r>
+          </w:p>
+        </w:tc>
+      </w:tr>
+      <w:tr>
+        <w:trPr>
+          <w:trHeight w:val="697"/>
+        </w:trPr>
+        <w:tc>
+          <w:tcPr>
+            <w:tcW w:w="3256" w:type="dxa"/>
+          </w:tcPr>
+          <w:p>
+            <w:pPr>
+              <w:rPr>
+                <w:rFonts w:ascii="Times New Roman" w:eastAsia="Calibri" w:hAnsi="Times New Roman" w:cs="Times New Roman"/>
+                <w:bCs/>
+                <w:sz w:val="22"/>
+                <w:szCs w:val="22"/>
+              </w:rPr>
+            </w:pPr>
+            <w:r>
+              <w:rPr>
+                <w:rFonts w:ascii="Times New Roman" w:eastAsia="Calibri" w:hAnsi="Times New Roman" w:cs="Times New Roman"/>
+                <w:bCs/>
+                <w:sz w:val="22"/>
+                <w:szCs w:val="22"/>
+              </w:rPr>
+              <w:t>Entrada:</w:t>
+            </w:r>
+          </w:p>
+          <w:p>
+            <w:pPr>
+              <w:rPr>
+                <w:rFonts w:ascii="Times New Roman" w:eastAsia="Calibri" w:hAnsi="Times New Roman" w:cs="Times New Roman"/>
+                <w:bCs/>
+                <w:sz w:val="22"/>
+                <w:szCs w:val="22"/>
+              </w:rPr>
+            </w:pPr>
+            <w:r>
+              <w:rPr>
+                <w:rFonts w:ascii="Times New Roman" w:eastAsia="Calibri" w:hAnsi="Times New Roman" w:cs="Times New Roman"/>
+                <w:bCs/>
+                <w:sz w:val="22"/>
+                <w:szCs w:val="22"/>
+              </w:rPr>
+              <w:t>Nombre de</w:t>
+            </w:r>
+            <w:r>
+              <w:rPr>
+                <w:rFonts w:ascii="Times New Roman" w:eastAsia="Calibri" w:hAnsi="Times New Roman" w:cs="Times New Roman"/>
+                <w:bCs/>
+                <w:sz w:val="22"/>
+                <w:szCs w:val="22"/>
+              </w:rPr>
+              <w:t xml:space="preserve">l Continente </w:t>
+            </w:r>
+          </w:p>
+        </w:tc>
+        <w:tc>
+          <w:tcPr>
+            <w:tcW w:w="5528" w:type="dxa"/>
+            <w:gridSpan w:val="2"/>
+          </w:tcPr>
+          <w:p>
+            <w:pPr>
+              <w:rPr>
+                <w:rFonts w:ascii="Times New Roman" w:eastAsia="Calibri" w:hAnsi="Times New Roman" w:cs="Times New Roman"/>
+                <w:bCs/>
+                <w:sz w:val="22"/>
+                <w:szCs w:val="22"/>
+              </w:rPr>
+            </w:pPr>
+            <w:r>
+              <w:rPr>
+                <w:rFonts w:ascii="Times New Roman" w:eastAsia="Calibri" w:hAnsi="Times New Roman" w:cs="Times New Roman"/>
+                <w:bCs/>
+                <w:sz w:val="22"/>
+                <w:szCs w:val="22"/>
+              </w:rPr>
+              <w:t>Salida:</w:t>
+            </w:r>
+          </w:p>
+          <w:p>
+            <w:pPr>
+              <w:rPr>
+                <w:rFonts w:ascii="Times New Roman" w:eastAsia="Calibri" w:hAnsi="Times New Roman" w:cs="Times New Roman"/>
+                <w:bCs/>
+                <w:sz w:val="22"/>
+                <w:szCs w:val="22"/>
+              </w:rPr>
+            </w:pPr>
+            <w:r>
+              <w:rPr>
+                <w:rFonts w:ascii="Times New Roman" w:eastAsia="Calibri" w:hAnsi="Times New Roman" w:cs="Times New Roman"/>
+                <w:bCs/>
+                <w:sz w:val="22"/>
+                <w:szCs w:val="22"/>
+              </w:rPr>
+              <w:t>Confirmación de registro de la ciudad exitoso</w:t>
+            </w:r>
+          </w:p>
+        </w:tc>
+      </w:tr>
+      <w:tr>
+        <w:trPr>
+          <w:cnfStyle w:val="000000100000" w:firstRow="0" w:lastRow="0" w:firstColumn="0" w:lastColumn="0" w:oddVBand="0" w:evenVBand="0" w:oddHBand="1" w:evenHBand="0" w:firstRowFirstColumn="0" w:firstRowLastColumn="0" w:lastRowFirstColumn="0" w:lastRowLastColumn="0"/>
+          <w:trHeight w:val="722"/>
+        </w:trPr>
+        <w:tc>
+          <w:tcPr>
+            <w:tcW w:w="8784" w:type="dxa"/>
+            <w:gridSpan w:val="3"/>
+          </w:tcPr>
+          <w:p>
+            <w:pPr>
+              <w:rPr>
+                <w:rFonts w:ascii="Times New Roman" w:eastAsia="Calibri" w:hAnsi="Times New Roman" w:cs="Times New Roman"/>
+                <w:bCs/>
+                <w:sz w:val="22"/>
+                <w:szCs w:val="22"/>
+              </w:rPr>
+            </w:pPr>
+            <w:r>
+              <w:rPr>
+                <w:rFonts w:ascii="Times New Roman" w:eastAsia="Calibri" w:hAnsi="Times New Roman" w:cs="Times New Roman"/>
+                <w:bCs/>
+                <w:sz w:val="22"/>
+                <w:szCs w:val="22"/>
+              </w:rPr>
+              <w:t>Descripción:</w:t>
+            </w:r>
+            <w:r>
+              <w:rPr>
+                <w:rFonts w:ascii="Times New Roman" w:eastAsia="Calibri" w:hAnsi="Times New Roman" w:cs="Times New Roman"/>
+                <w:bCs/>
+                <w:sz w:val="22"/>
+                <w:szCs w:val="22"/>
+              </w:rPr>
+              <w:t xml:space="preserve"> </w:t>
+            </w:r>
+          </w:p>
+          <w:p>
+            <w:pPr>
+              <w:spacing w:line="259" w:lineRule="auto"/>
+              <w:rPr>
+                <w:rFonts w:ascii="Times New Roman" w:eastAsia="Calibri" w:hAnsi="Times New Roman" w:cs="Times New Roman"/>
+                <w:bCs/>
+                <w:sz w:val="22"/>
+                <w:szCs w:val="22"/>
+              </w:rPr>
+            </w:pPr>
+            <w:r>
+              <w:rPr>
+                <w:rFonts w:ascii="Times New Roman" w:eastAsia="Calibri" w:hAnsi="Times New Roman" w:cs="Times New Roman"/>
+                <w:bCs/>
+                <w:sz w:val="22"/>
+                <w:szCs w:val="22"/>
+              </w:rPr>
+              <w:t>El sistema debe permitir registrar y gestionar información sobre los continentes, incluyendo su nombre.</w:t>
+            </w:r>
+          </w:p>
+        </w:tc>
+      </w:tr>
+      <w:tr>
+        <w:trPr>
+          <w:trHeight w:val="578"/>
+        </w:trPr>
+        <w:tc>
+          <w:tcPr>
+            <w:tcW w:w="8784" w:type="dxa"/>
+            <w:gridSpan w:val="3"/>
+          </w:tcPr>
+          <w:p>
+            <w:pPr>
+              <w:rPr>
+                <w:rFonts w:ascii="Times New Roman" w:eastAsia="Calibri" w:hAnsi="Times New Roman" w:cs="Times New Roman"/>
+                <w:bCs/>
+                <w:sz w:val="22"/>
+                <w:szCs w:val="22"/>
+              </w:rPr>
+            </w:pPr>
+            <w:r>
+              <w:rPr>
+                <w:rFonts w:ascii="Times New Roman" w:eastAsia="Calibri" w:hAnsi="Times New Roman" w:cs="Times New Roman"/>
+                <w:bCs/>
+                <w:sz w:val="22"/>
+                <w:szCs w:val="22"/>
+              </w:rPr>
+              <w:lastRenderedPageBreak/>
+              <w:t>Manejo de situaciones anormales:</w:t>
+            </w:r>
+          </w:p>
+          <w:p>
+            <w:pPr>
+              <w:spacing w:after="160" w:line="259" w:lineRule="auto"/>
+              <w:rPr>
+                <w:rFonts w:ascii="Times New Roman" w:eastAsia="Calibri" w:hAnsi="Times New Roman" w:cs="Times New Roman"/>
+                <w:bCs/>
+                <w:sz w:val="22"/>
+                <w:szCs w:val="22"/>
+              </w:rPr>
+            </w:pPr>
+            <w:r>
+              <w:rPr>
+                <w:rFonts w:ascii="Times New Roman" w:eastAsia="Calibri" w:hAnsi="Times New Roman" w:cs="Times New Roman"/>
+                <w:bCs/>
+                <w:sz w:val="22"/>
+                <w:szCs w:val="22"/>
+              </w:rPr>
+              <w:t>El sistema debe manejar errores de desconexión y proporcionar un mensaje apropiado.</w:t>
+            </w:r>
+          </w:p>
+        </w:tc>
+      </w:tr>
+      <w:tr>
+        <w:trPr>
+          <w:cnfStyle w:val="000000100000" w:firstRow="0" w:lastRow="0" w:firstColumn="0" w:lastColumn="0" w:oddVBand="0" w:evenVBand="0" w:oddHBand="1" w:evenHBand="0" w:firstRowFirstColumn="0" w:firstRowLastColumn="0" w:lastRowFirstColumn="0" w:lastRowLastColumn="0"/>
+          <w:trHeight w:val="701"/>
+        </w:trPr>
+        <w:tc>
+          <w:tcPr>
+            <w:tcW w:w="8784" w:type="dxa"/>
+            <w:gridSpan w:val="3"/>
+          </w:tcPr>
+          <w:p>
+            <w:pPr>
+              <w:rPr>
+                <w:rFonts w:ascii="Times New Roman" w:eastAsia="Calibri" w:hAnsi="Times New Roman" w:cs="Times New Roman"/>
+                <w:bCs/>
+                <w:sz w:val="22"/>
+                <w:szCs w:val="22"/>
+              </w:rPr>
+            </w:pPr>
+            <w:r>
+              <w:rPr>
+                <w:rFonts w:ascii="Times New Roman" w:eastAsia="Calibri" w:hAnsi="Times New Roman" w:cs="Times New Roman"/>
+                <w:bCs/>
+                <w:sz w:val="22"/>
+                <w:szCs w:val="22"/>
+              </w:rPr>
+              <w:t>Criterios de aceptación:</w:t>
+            </w:r>
+          </w:p>
+          <w:p>
+            <w:pPr>
+              <w:rPr>
+                <w:rFonts w:ascii="Times New Roman" w:eastAsia="Calibri" w:hAnsi="Times New Roman" w:cs="Times New Roman"/>
+                <w:bCs/>
+                <w:sz w:val="22"/>
+                <w:szCs w:val="22"/>
+              </w:rPr>
+            </w:pPr>
+            <w:r>
+              <w:rPr>
+                <w:rFonts w:ascii="Times New Roman" w:eastAsia="Calibri" w:hAnsi="Times New Roman" w:cs="Times New Roman"/>
+                <w:bCs/>
+                <w:sz w:val="22"/>
+                <w:szCs w:val="22"/>
+              </w:rPr>
+              <w:t>Los usuarios pueden agregar, editar y eliminar registros de continentes.</w:t>
+            </w:r>
+          </w:p>
+          <w:p>
+            <w:pPr>
+              <w:rPr>
+                <w:rFonts w:ascii="Times New Roman" w:eastAsia="Calibri" w:hAnsi="Times New Roman" w:cs="Times New Roman"/>
+                <w:bCs/>
+                <w:sz w:val="22"/>
+                <w:szCs w:val="22"/>
+              </w:rPr>
+            </w:pPr>
+            <w:r>
+              <w:rPr>
+                <w:rFonts w:ascii="Times New Roman" w:eastAsia="Calibri" w:hAnsi="Times New Roman" w:cs="Times New Roman"/>
+                <w:bCs/>
+                <w:sz w:val="22"/>
+                <w:szCs w:val="22"/>
+              </w:rPr>
+              <w:t>La información del continente se almacena correctamente y se muestra en las interfaces correspondientes.</w:t>
+            </w:r>
+          </w:p>
+        </w:tc>
+      </w:tr>
+    </w:tbl>
     <w:p>
       <w:pPr>
         <w:keepNext/>
@@ -22315,7 +24967,6 @@
                 <w:sz w:val="22"/>
                 <w:szCs w:val="22"/>
               </w:rPr>
-              <w:lastRenderedPageBreak/>
               <w:t>Tipo:</w:t>
             </w:r>
           </w:p>
@@ -23126,6 +25777,7 @@
                 <w:sz w:val="22"/>
                 <w:szCs w:val="22"/>
               </w:rPr>
+              <w:lastRenderedPageBreak/>
               <w:t>Prioridad de desarrollo</w:t>
             </w:r>
           </w:p>
@@ -23219,7 +25871,6 @@
                 <w:sz w:val="22"/>
                 <w:szCs w:val="22"/>
               </w:rPr>
-              <w:lastRenderedPageBreak/>
               <w:t>Entrada:</w:t>
             </w:r>
           </w:p>
@@ -23985,6 +26636,7 @@
                 <w:sz w:val="22"/>
                 <w:szCs w:val="22"/>
               </w:rPr>
+              <w:lastRenderedPageBreak/>
               <w:t>Manejo de situaciones anormales:</w:t>
             </w:r>
           </w:p>
@@ -24035,7 +26687,6 @@
                 <w:sz w:val="22"/>
                 <w:szCs w:val="22"/>
               </w:rPr>
-              <w:lastRenderedPageBreak/>
               <w:t>Criterios de aceptación:</w:t>
             </w:r>
           </w:p>
@@ -24909,10 +27560,10 @@
           <w:szCs w:val="28"/>
         </w:rPr>
         <w:drawing>
-          <wp:inline distT="0" distB="0" distL="0" distR="0" wp14:anchorId="78A29AAE" wp14:editId="428C4925">
-            <wp:extent cx="5613400" cy="2875280"/>
-            <wp:effectExtent l="0" t="0" r="6350" b="1270"/>
-            <wp:docPr id="3" name="Imagen 3"/>
+          <wp:inline distT="0" distB="0" distL="0" distR="0" wp14:anchorId="3241E8E1" wp14:editId="779E0F57">
+            <wp:extent cx="5613400" cy="7037705"/>
+            <wp:effectExtent l="0" t="0" r="6350" b="0"/>
+            <wp:docPr id="1" name="Imagen 1"/>
             <wp:cNvGraphicFramePr>
               <a:graphicFrameLocks xmlns:a="http://schemas.openxmlformats.org/drawingml/2006/main" noChangeAspect="1"/>
             </wp:cNvGraphicFramePr>
@@ -24920,7 +27571,7 @@
               <a:graphicData uri="http://schemas.openxmlformats.org/drawingml/2006/picture">
                 <pic:pic xmlns:pic="http://schemas.openxmlformats.org/drawingml/2006/picture">
                   <pic:nvPicPr>
-                    <pic:cNvPr id="3" name="Imagen 3"/>
+                    <pic:cNvPr id="1" name="Imagen 1"/>
                     <pic:cNvPicPr/>
                   </pic:nvPicPr>
                   <pic:blipFill>
@@ -24938,7 +27589,7 @@
                   <pic:spPr>
                     <a:xfrm>
                       <a:off x="0" y="0"/>
-                      <a:ext cx="5613400" cy="2875280"/>
+                      <a:ext cx="5613400" cy="7037705"/>
                     </a:xfrm>
                     <a:prstGeom prst="rect">
                       <a:avLst/>
@@ -25662,6 +28313,7 @@
           <w:sz w:val="24"/>
           <w:szCs w:val="24"/>
         </w:rPr>
+        <w:lastRenderedPageBreak/>
         <w:t>Si el nombre de usuario o la contraseña no son válidos, el sistema muestra un mensaje de error.</w:t>
       </w:r>
     </w:p>
@@ -25912,7 +28564,6 @@
           <w:sz w:val="24"/>
           <w:szCs w:val="24"/>
         </w:rPr>
-        <w:lastRenderedPageBreak/>
         <w:t xml:space="preserve">Actor principal: </w:t>
       </w:r>
       <w:r>
@@ -26243,6 +28894,7 @@
           <w:sz w:val="24"/>
           <w:szCs w:val="24"/>
         </w:rPr>
+        <w:lastRenderedPageBreak/>
         <w:t>Flujos de eventos alternativos:</w:t>
       </w:r>
     </w:p>
@@ -26547,7 +29199,6 @@
           <w:sz w:val="24"/>
           <w:szCs w:val="24"/>
         </w:rPr>
-        <w:lastRenderedPageBreak/>
         <w:t>El usuario selecciona la opción "Ver informes" del menú principal.</w:t>
       </w:r>
     </w:p>
@@ -27312,7 +29963,6 @@
           <w:sz w:val="24"/>
           <w:szCs w:val="24"/>
         </w:rPr>
-        <w:lastRenderedPageBreak/>
         <w:t xml:space="preserve">Si el usuario no tiene permisos para generar </w:t>
       </w:r>
       <w:r>
@@ -27645,6 +30295,7 @@
           <w:sz w:val="24"/>
           <w:szCs w:val="24"/>
         </w:rPr>
+        <w:lastRenderedPageBreak/>
         <w:t>El usuario selecciona la opción "</w:t>
       </w:r>
       <w:r>
@@ -28579,6 +31230,7 @@
           <w:sz w:val="24"/>
           <w:szCs w:val="24"/>
         </w:rPr>
+        <w:lastRenderedPageBreak/>
         <w:t xml:space="preserve">El sistema muestra </w:t>
       </w:r>
       <w:r>
@@ -28941,7 +31593,6 @@
           <w:sz w:val="24"/>
           <w:szCs w:val="24"/>
         </w:rPr>
-        <w:lastRenderedPageBreak/>
         <w:t>Precondiciones: El usuario debe estar conectado al sistema y debe tener permisos de administrador.</w:t>
       </w:r>
     </w:p>
@@ -29360,6 +32011,7 @@
           <w:sz w:val="24"/>
           <w:szCs w:val="24"/>
         </w:rPr>
+        <w:lastRenderedPageBreak/>
         <w:t>Si los parámetros del informe no son válidos, el sistema le muestra un mensaje de error.</w:t>
       </w:r>
     </w:p>
@@ -29784,7 +32436,6 @@
           <w:sz w:val="24"/>
           <w:szCs w:val="24"/>
         </w:rPr>
-        <w:lastRenderedPageBreak/>
         <w:t>El usuario introduce los parámetros del informe (</w:t>
       </w:r>
       <w:r>
@@ -30759,7 +33410,6 @@
           <w:sz w:val="24"/>
           <w:szCs w:val="24"/>
         </w:rPr>
-        <w:lastRenderedPageBreak/>
         <w:t xml:space="preserve">Si el usuario no tiene permisos para </w:t>
       </w:r>
       <w:r>
@@ -31112,6 +33762,7 @@
           <w:sz w:val="24"/>
           <w:szCs w:val="24"/>
         </w:rPr>
+        <w:lastRenderedPageBreak/>
         <w:t>El usuario selecciona la opción "</w:t>
       </w:r>
       <w:r>
@@ -31966,6 +34617,7 @@
           <w:sz w:val="24"/>
           <w:szCs w:val="24"/>
         </w:rPr>
+        <w:lastRenderedPageBreak/>
         <w:t>Flujos de eventos alternativos:</w:t>
       </w:r>
     </w:p>
@@ -32259,57 +34911,6 @@
           <w:szCs w:val="28"/>
         </w:rPr>
       </w:pPr>
-    </w:p>
-    <w:p>
-      <w:pPr>
-        <w:pBdr>
-          <w:top w:val="nil"/>
-          <w:left w:val="nil"/>
-          <w:bottom w:val="nil"/>
-          <w:right w:val="nil"/>
-          <w:between w:val="nil"/>
-        </w:pBdr>
-        <w:tabs>
-          <w:tab w:val="left" w:pos="660"/>
-          <w:tab w:val="right" w:pos="9352"/>
-        </w:tabs>
-        <w:spacing w:after="100"/>
-        <w:ind w:left="200"/>
-        <w:rPr>
-          <w:rFonts w:ascii="Times New Roman" w:eastAsia="Cambria" w:hAnsi="Times New Roman" w:cs="Times New Roman"/>
-          <w:sz w:val="22"/>
-          <w:szCs w:val="22"/>
-        </w:rPr>
-      </w:pPr>
-      <w:hyperlink w:anchor="_heading=h.147n2zr">
-        <w:r>
-          <w:rPr>
-            <w:rFonts w:ascii="Times New Roman" w:eastAsia="Cambria" w:hAnsi="Times New Roman" w:cs="Times New Roman"/>
-            <w:sz w:val="22"/>
-            <w:szCs w:val="22"/>
-          </w:rPr>
-          <w:tab/>
-        </w:r>
-      </w:hyperlink>
-    </w:p>
-    <w:p>
-      <w:pPr>
-        <w:spacing w:after="160" w:line="259" w:lineRule="auto"/>
-        <w:ind w:left="720" w:hanging="720"/>
-        <w:rPr>
-          <w:rFonts w:ascii="Calibri" w:eastAsia="Calibri" w:hAnsi="Calibri" w:cs="Calibri"/>
-          <w:sz w:val="22"/>
-          <w:szCs w:val="22"/>
-        </w:rPr>
-      </w:pPr>
-    </w:p>
-    <w:p>
-      <w:bookmarkStart w:id="23" w:name="_heading=h.9qh1t64eeehv" w:colFirst="0" w:colLast="0"/>
-      <w:bookmarkStart w:id="24" w:name="_heading=h.6udg0fb52r4j" w:colFirst="0" w:colLast="0"/>
-      <w:bookmarkStart w:id="25" w:name="_heading=h.tehhbcgduicr" w:colFirst="0" w:colLast="0"/>
-      <w:bookmarkEnd w:id="23"/>
-      <w:bookmarkEnd w:id="24"/>
-      <w:bookmarkEnd w:id="25"/>
     </w:p>
     <w:sectPr>
       <w:pgSz w:w="12242" w:h="15842"/>
@@ -36051,7 +38652,7 @@
   <w:style w:type="paragraph" w:default="1" w:styleId="Normal">
     <w:name w:val="Normal"/>
     <w:qFormat/>
-    <w:rsid w:val="00AB5C6F"/>
+    <w:rsid w:val="00B7476E"/>
   </w:style>
   <w:style w:type="paragraph" w:styleId="Ttulo1">
     <w:name w:val="heading 1"/>
@@ -38872,28 +41473,28 @@
 </file>
 
 <file path=customXml/item1.xml><?xml version="1.0" encoding="utf-8"?>
-<b:Sources xmlns:b="http://schemas.openxmlformats.org/officeDocument/2006/bibliography" xmlns="http://schemas.openxmlformats.org/officeDocument/2006/bibliography" SelectedStyle="\APASixthEditionOfficeOnline.xsl" StyleName="APA" Version="6"/>
-</file>
-
-<file path=customXml/item2.xml><?xml version="1.0" encoding="utf-8"?>
 <go:gDocsCustomXmlDataStorage xmlns:go="http://customooxmlschemas.google.com/" xmlns:r="http://schemas.openxmlformats.org/officeDocument/2006/relationships" uri="GoogleDocsCustomDataVersion2">
   <go:docsCustomData xmlns:go="http://customooxmlschemas.google.com/" roundtripDataSignature="AMtx7mjHVzA6uFI8m9hU/xLE0HIIp2OX5w==">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</go:docsCustomData>
 </go:gDocsCustomXmlDataStorage>
 </file>
 
-<file path=customXml/itemProps1.xml><?xml version="1.0" encoding="utf-8"?>
-<ds:datastoreItem xmlns:ds="http://schemas.openxmlformats.org/officeDocument/2006/customXml" ds:itemID="{D166DDF1-9EF4-4D4F-8CBD-50CD94A2BF70}">
-  <ds:schemaRefs>
-    <ds:schemaRef ds:uri="http://schemas.openxmlformats.org/officeDocument/2006/bibliography"/>
-  </ds:schemaRefs>
-</ds:datastoreItem>
+<file path=customXml/item2.xml><?xml version="1.0" encoding="utf-8"?>
+<b:Sources xmlns:b="http://schemas.openxmlformats.org/officeDocument/2006/bibliography" xmlns="http://schemas.openxmlformats.org/officeDocument/2006/bibliography" SelectedStyle="\APASixthEditionOfficeOnline.xsl" StyleName="APA" Version="6"/>
 </file>
 
-<file path=customXml/itemProps2.xml><?xml version="1.0" encoding="utf-8"?>
+<file path=customXml/itemProps1.xml><?xml version="1.0" encoding="utf-8"?>
 <ds:datastoreItem xmlns:ds="http://schemas.openxmlformats.org/officeDocument/2006/customXml" ds:itemID="{11111111-1234-1234-1234-123412341234}">
   <ds:schemaRefs>
     <ds:schemaRef ds:uri="http://customooxmlschemas.google.com/"/>
     <ds:schemaRef ds:uri="http://schemas.openxmlformats.org/officeDocument/2006/relationships"/>
   </ds:schemaRefs>
 </ds:datastoreItem>
+</file>
+
+<file path=customXml/itemProps2.xml><?xml version="1.0" encoding="utf-8"?>
+<ds:datastoreItem xmlns:ds="http://schemas.openxmlformats.org/officeDocument/2006/customXml" ds:itemID="{D166DDF1-9EF4-4D4F-8CBD-50CD94A2BF70}">
+  <ds:schemaRefs>
+    <ds:schemaRef ds:uri="http://schemas.openxmlformats.org/officeDocument/2006/bibliography"/>
+  </ds:schemaRefs>
+</ds:datastoreItem>
 </file>
</xml_diff>